<commit_message>
bisschen doku, bisschen code
</commit_message>
<xml_diff>
--- a/a5/Aufgabe5.docx
+++ b/a5/Aufgabe5.docx
@@ -1,6 +1,6 @@
 
 <file path=word/document.xml><?xml version="1.0" encoding="utf-8"?>
-<w:document xmlns:wpc="http://schemas.microsoft.com/office/word/2010/wordprocessingCanvas" xmlns:cx="http://schemas.microsoft.com/office/drawing/2014/chartex" xmlns:cx1="http://schemas.microsoft.com/office/drawing/2015/9/8/chartex" xmlns:cx2="http://schemas.microsoft.com/office/drawing/2015/10/21/chartex" xmlns:cx3="http://schemas.microsoft.com/office/drawing/2016/5/9/chartex" xmlns:cx4="http://schemas.microsoft.com/office/drawing/2016/5/10/chartex" xmlns:cx5="http://schemas.microsoft.com/office/drawing/2016/5/11/chartex" xmlns:cx6="http://schemas.microsoft.com/office/drawing/2016/5/12/chartex" xmlns:cx7="http://schemas.microsoft.com/office/drawing/2016/5/13/chartex" xmlns:cx8="http://schemas.microsoft.com/office/drawing/2016/5/14/chartex" xmlns:mc="http://schemas.openxmlformats.org/markup-compatibility/2006" xmlns:aink="http://schemas.microsoft.com/office/drawing/2016/ink" xmlns:am3d="http://schemas.microsoft.com/office/drawing/2017/model3d" xmlns:o="urn:schemas-microsoft-com:office:office" xmlns:r="http://schemas.openxmlformats.org/officeDocument/2006/relationships" xmlns:m="http://schemas.openxmlformats.org/officeDocument/2006/math" xmlns:v="urn:schemas-microsoft-com:vml" xmlns:wp14="http://schemas.microsoft.com/office/word/2010/wordprocessingDrawing" xmlns:wp="http://schemas.openxmlformats.org/drawingml/2006/wordprocessingDrawing" xmlns:w10="urn:schemas-microsoft-com:office:word" xmlns:w="http://schemas.openxmlformats.org/wordprocessingml/2006/main" xmlns:w14="http://schemas.microsoft.com/office/word/2010/wordml" xmlns:w15="http://schemas.microsoft.com/office/word/2012/wordml" xmlns:w16cex="http://schemas.microsoft.com/office/word/2018/wordml/cex" xmlns:w16cid="http://schemas.microsoft.com/office/word/2016/wordml/cid" xmlns:w16="http://schemas.microsoft.com/office/word/2018/wordml" xmlns:w16sdtdh="http://schemas.microsoft.com/office/word/2020/wordml/sdtdatahash" xmlns:w16se="http://schemas.microsoft.com/office/word/2015/wordml/symex" xmlns:wpg="http://schemas.microsoft.com/office/word/2010/wordprocessingGroup" xmlns:wpi="http://schemas.microsoft.com/office/word/2010/wordprocessingInk" xmlns:wne="http://schemas.microsoft.com/office/word/2006/wordml" xmlns:wps="http://schemas.microsoft.com/office/word/2010/wordprocessingShape" mc:Ignorable="w14 w15 w16se w16cid w16 w16cex w16sdtdh wp14">
+<w:document xmlns:wpc="http://schemas.microsoft.com/office/word/2010/wordprocessingCanvas" xmlns:cx="http://schemas.microsoft.com/office/drawing/2014/chartex" xmlns:cx1="http://schemas.microsoft.com/office/drawing/2015/9/8/chartex" xmlns:cx2="http://schemas.microsoft.com/office/drawing/2015/10/21/chartex" xmlns:cx3="http://schemas.microsoft.com/office/drawing/2016/5/9/chartex" xmlns:cx4="http://schemas.microsoft.com/office/drawing/2016/5/10/chartex" xmlns:cx5="http://schemas.microsoft.com/office/drawing/2016/5/11/chartex" xmlns:cx6="http://schemas.microsoft.com/office/drawing/2016/5/12/chartex" xmlns:cx7="http://schemas.microsoft.com/office/drawing/2016/5/13/chartex" xmlns:cx8="http://schemas.microsoft.com/office/drawing/2016/5/14/chartex" xmlns:mc="http://schemas.openxmlformats.org/markup-compatibility/2006" xmlns:aink="http://schemas.microsoft.com/office/drawing/2016/ink" xmlns:am3d="http://schemas.microsoft.com/office/drawing/2017/model3d" xmlns:o="urn:schemas-microsoft-com:office:office" xmlns:r="http://schemas.openxmlformats.org/officeDocument/2006/relationships" xmlns:m="http://schemas.openxmlformats.org/officeDocument/2006/math" xmlns:v="urn:schemas-microsoft-com:vml" xmlns:wp14="http://schemas.microsoft.com/office/word/2010/wordprocessingDrawing" xmlns:wp="http://schemas.openxmlformats.org/drawingml/2006/wordprocessingDrawing" xmlns:w10="urn:schemas-microsoft-com:office:word" xmlns:w="http://schemas.openxmlformats.org/wordprocessingml/2006/main" xmlns:w14="http://schemas.microsoft.com/office/word/2010/wordml" xmlns:w15="http://schemas.microsoft.com/office/word/2012/wordml" xmlns:w16cid="http://schemas.microsoft.com/office/word/2016/wordml/cid" xmlns:w16se="http://schemas.microsoft.com/office/word/2015/wordml/symex" xmlns:wpg="http://schemas.microsoft.com/office/word/2010/wordprocessingGroup" xmlns:wpi="http://schemas.microsoft.com/office/word/2010/wordprocessingInk" xmlns:wne="http://schemas.microsoft.com/office/word/2006/wordml" xmlns:wps="http://schemas.microsoft.com/office/word/2010/wordprocessingShape" mc:Ignorable="w14 w15 w16se w16cid wp14">
   <w:body>
     <w:p>
       <w:pPr>
@@ -183,34 +183,26 @@
         <w:rPr>
           <w:lang w:val="de-DE"/>
         </w:rPr>
-        <w:t xml:space="preserve">Nils </w:t>
+        <w:t>Nils Stäcker</w:t>
+      </w:r>
+      <w:r>
+        <w:rPr>
+          <w:lang w:val="de-DE"/>
+        </w:rPr>
+        <w:t xml:space="preserve">, Manuel </w:t>
       </w:r>
       <w:proofErr w:type="spellStart"/>
       <w:r>
         <w:rPr>
           <w:lang w:val="de-DE"/>
         </w:rPr>
-        <w:t>Stäcker</w:t>
+        <w:t>Pielka</w:t>
       </w:r>
       <w:proofErr w:type="spellEnd"/>
       <w:r>
         <w:rPr>
           <w:lang w:val="de-DE"/>
         </w:rPr>
-        <w:t xml:space="preserve">, Manuel </w:t>
-      </w:r>
-      <w:proofErr w:type="spellStart"/>
-      <w:r>
-        <w:rPr>
-          <w:lang w:val="de-DE"/>
-        </w:rPr>
-        <w:t>Pielka</w:t>
-      </w:r>
-      <w:proofErr w:type="spellEnd"/>
-      <w:r>
-        <w:rPr>
-          <w:lang w:val="de-DE"/>
-        </w:rPr>
         <w:t>, Benedi</w:t>
       </w:r>
       <w:r>
@@ -223,16 +215,8 @@
         <w:rPr>
           <w:lang w:val="de-DE"/>
         </w:rPr>
-        <w:t xml:space="preserve">t </w:t>
-      </w:r>
-      <w:proofErr w:type="gramStart"/>
-      <w:r>
-        <w:rPr>
-          <w:lang w:val="de-DE"/>
-        </w:rPr>
-        <w:t>Weis</w:t>
-      </w:r>
-      <w:proofErr w:type="gramEnd"/>
+        <w:t>t Weis</w:t>
+      </w:r>
     </w:p>
     <w:p>
       <w:pPr>
@@ -1130,6 +1114,41 @@
     </w:p>
     <w:p>
       <w:pPr>
+        <w:rPr>
+          <w:lang w:val="de-DE"/>
+        </w:rPr>
+      </w:pPr>
+    </w:p>
+    <w:p>
+      <w:pPr>
+        <w:pStyle w:val="berschrift1"/>
+        <w:rPr>
+          <w:lang w:val="de-DE"/>
+        </w:rPr>
+      </w:pPr>
+      <w:r>
+        <w:rPr>
+          <w:lang w:val="de-DE"/>
+        </w:rPr>
+        <w:t>Hinweis zum Ausführen von gewichtsstuecke5.txt</w:t>
+      </w:r>
+    </w:p>
+    <w:p>
+      <w:pPr>
+        <w:pStyle w:val="Textbody"/>
+        <w:rPr>
+          <w:lang w:val="de-DE"/>
+        </w:rPr>
+      </w:pPr>
+      <w:r>
+        <w:rPr>
+          <w:lang w:val="de-DE"/>
+        </w:rPr>
+        <w:t>Bitte wundern sie sich nicht, falls beim letzten Beispiel erstmal nichts passiert nach dem Methodenaufruf. Die Programmlaufzeit ist aufgrund von den vielen und sehr hohen Gewichten lange. Bei mir hat das Programm ungefähr 30sek gebraucht, um fertig zu werden.</w:t>
+      </w:r>
+    </w:p>
+    <w:p>
+      <w:pPr>
         <w:pStyle w:val="berschrift1"/>
         <w:rPr>
           <w:lang w:val="de-DE"/>
@@ -1153,6 +1172,143 @@
           <w:lang w:val="de-DE"/>
         </w:rPr>
       </w:pPr>
+      <w:r>
+        <w:rPr>
+          <w:lang w:val="de-DE"/>
+        </w:rPr>
+        <w:t>Hier ist ein Ausschnitt der Ausgabe für gewichtsstuecke0.txt.</w:t>
+      </w:r>
+    </w:p>
+    <w:p>
+      <w:pPr>
+        <w:pStyle w:val="Textbody"/>
+        <w:rPr>
+          <w:lang w:val="de-DE"/>
+        </w:rPr>
+      </w:pPr>
+      <w:r>
+        <w:rPr>
+          <w:noProof/>
+        </w:rPr>
+        <w:drawing>
+          <wp:inline distT="0" distB="0" distL="0" distR="0" wp14:anchorId="6A960EEB" wp14:editId="610B5986">
+            <wp:extent cx="2302292" cy="2921000"/>
+            <wp:effectExtent l="0" t="0" r="3175" b="0"/>
+            <wp:docPr id="1" name="Grafik 1"/>
+            <wp:cNvGraphicFramePr>
+              <a:graphicFrameLocks xmlns:a="http://schemas.openxmlformats.org/drawingml/2006/main" noChangeAspect="1"/>
+            </wp:cNvGraphicFramePr>
+            <a:graphic xmlns:a="http://schemas.openxmlformats.org/drawingml/2006/main">
+              <a:graphicData uri="http://schemas.openxmlformats.org/drawingml/2006/picture">
+                <pic:pic xmlns:pic="http://schemas.openxmlformats.org/drawingml/2006/picture">
+                  <pic:nvPicPr>
+                    <pic:cNvPr id="1" name=""/>
+                    <pic:cNvPicPr/>
+                  </pic:nvPicPr>
+                  <pic:blipFill rotWithShape="1">
+                    <a:blip r:embed="rId6"/>
+                    <a:srcRect t="706" b="1"/>
+                    <a:stretch/>
+                  </pic:blipFill>
+                  <pic:spPr bwMode="auto">
+                    <a:xfrm>
+                      <a:off x="0" y="0"/>
+                      <a:ext cx="2312901" cy="2934460"/>
+                    </a:xfrm>
+                    <a:prstGeom prst="rect">
+                      <a:avLst/>
+                    </a:prstGeom>
+                    <a:ln>
+                      <a:noFill/>
+                    </a:ln>
+                    <a:extLst>
+                      <a:ext uri="{53640926-AAD7-44D8-BBD7-CCE9431645EC}">
+                        <a14:shadowObscured xmlns:a14="http://schemas.microsoft.com/office/drawing/2010/main"/>
+                      </a:ext>
+                    </a:extLst>
+                  </pic:spPr>
+                </pic:pic>
+              </a:graphicData>
+            </a:graphic>
+          </wp:inline>
+        </w:drawing>
+      </w:r>
+    </w:p>
+    <w:p>
+      <w:pPr>
+        <w:pStyle w:val="Textbody"/>
+        <w:rPr>
+          <w:lang w:val="de-DE"/>
+        </w:rPr>
+      </w:pPr>
+      <w:r>
+        <w:rPr>
+          <w:lang w:val="de-DE"/>
+        </w:rPr>
+        <w:t>Bei 9940g tritt es zum ersten Mal auf, dass ein Gewicht nicht möglich ist. Dies sieht dann so aus:</w:t>
+      </w:r>
+    </w:p>
+    <w:p>
+      <w:pPr>
+        <w:pStyle w:val="Textbody"/>
+        <w:rPr>
+          <w:lang w:val="de-DE"/>
+        </w:rPr>
+      </w:pPr>
+      <w:r>
+        <w:rPr>
+          <w:noProof/>
+        </w:rPr>
+        <w:drawing>
+          <wp:inline distT="0" distB="0" distL="0" distR="0" wp14:anchorId="523DE4A0" wp14:editId="0C994AED">
+            <wp:extent cx="1663700" cy="340302"/>
+            <wp:effectExtent l="0" t="0" r="0" b="3175"/>
+            <wp:docPr id="2" name="Grafik 2"/>
+            <wp:cNvGraphicFramePr>
+              <a:graphicFrameLocks xmlns:a="http://schemas.openxmlformats.org/drawingml/2006/main" noChangeAspect="1"/>
+            </wp:cNvGraphicFramePr>
+            <a:graphic xmlns:a="http://schemas.openxmlformats.org/drawingml/2006/main">
+              <a:graphicData uri="http://schemas.openxmlformats.org/drawingml/2006/picture">
+                <pic:pic xmlns:pic="http://schemas.openxmlformats.org/drawingml/2006/picture">
+                  <pic:nvPicPr>
+                    <pic:cNvPr id="1" name=""/>
+                    <pic:cNvPicPr/>
+                  </pic:nvPicPr>
+                  <pic:blipFill>
+                    <a:blip r:embed="rId7"/>
+                    <a:stretch>
+                      <a:fillRect/>
+                    </a:stretch>
+                  </pic:blipFill>
+                  <pic:spPr>
+                    <a:xfrm>
+                      <a:off x="0" y="0"/>
+                      <a:ext cx="1813936" cy="371032"/>
+                    </a:xfrm>
+                    <a:prstGeom prst="rect">
+                      <a:avLst/>
+                    </a:prstGeom>
+                  </pic:spPr>
+                </pic:pic>
+              </a:graphicData>
+            </a:graphic>
+          </wp:inline>
+        </w:drawing>
+      </w:r>
+    </w:p>
+    <w:p>
+      <w:pPr>
+        <w:pStyle w:val="Textbody"/>
+        <w:rPr>
+          <w:lang w:val="de-DE"/>
+        </w:rPr>
+      </w:pPr>
+      <w:r>
+        <w:rPr>
+          <w:lang w:val="de-DE"/>
+        </w:rPr>
+        <w:t>Um die ganze Ausgabe anzusehen, öffnen sie bitte die Textdatei: output.txt</w:t>
+      </w:r>
     </w:p>
     <w:p>
       <w:pPr>
@@ -1295,17 +1451,2938 @@
     </w:p>
     <w:p>
       <w:pPr>
+        <w:suppressAutoHyphens w:val="0"/>
+        <w:spacing w:line="285" w:lineRule="atLeast"/>
+        <w:rPr>
+          <w:rFonts w:ascii="Consolas" w:hAnsi="Consolas"/>
+          <w:color w:val="D4D4D4"/>
+          <w:kern w:val="0"/>
+          <w:sz w:val="16"/>
+          <w:szCs w:val="21"/>
+          <w:bdr w:val="none" w:sz="0" w:space="0" w:color="auto"/>
+          <w:lang w:val="de-DE"/>
+          <w14:textOutline w14:w="0" w14:cap="rnd" w14:cmpd="sng" w14:algn="ctr">
+            <w14:noFill/>
+            <w14:prstDash w14:val="solid"/>
+            <w14:bevel/>
+          </w14:textOutline>
+        </w:rPr>
+      </w:pPr>
+      <w:r>
+        <w:rPr>
+          <w:sz w:val="18"/>
+          <w:lang w:val="de-DE"/>
+        </w:rPr>
+        <w:t xml:space="preserve">    </w:t>
+      </w:r>
+      <w:r>
+        <w:rPr>
+          <w:rFonts w:ascii="Consolas" w:hAnsi="Consolas"/>
+          <w:color w:val="569CD6"/>
+          <w:kern w:val="0"/>
+          <w:sz w:val="16"/>
+          <w:szCs w:val="21"/>
+          <w:bdr w:val="none" w:sz="0" w:space="0" w:color="auto"/>
+          <w:lang w:val="de-DE"/>
+          <w14:textOutline w14:w="0" w14:cap="rnd" w14:cmpd="sng" w14:algn="ctr">
+            <w14:noFill/>
+            <w14:prstDash w14:val="solid"/>
+            <w14:bevel/>
+          </w14:textOutline>
+        </w:rPr>
+        <w:t>private</w:t>
+      </w:r>
+      <w:r>
+        <w:rPr>
+          <w:rFonts w:ascii="Consolas" w:hAnsi="Consolas"/>
+          <w:color w:val="D4D4D4"/>
+          <w:kern w:val="0"/>
+          <w:sz w:val="16"/>
+          <w:szCs w:val="21"/>
+          <w:bdr w:val="none" w:sz="0" w:space="0" w:color="auto"/>
+          <w:lang w:val="de-DE"/>
+          <w14:textOutline w14:w="0" w14:cap="rnd" w14:cmpd="sng" w14:algn="ctr">
+            <w14:noFill/>
+            <w14:prstDash w14:val="solid"/>
+            <w14:bevel/>
+          </w14:textOutline>
+        </w:rPr>
+        <w:t xml:space="preserve"> </w:t>
+      </w:r>
+      <w:proofErr w:type="spellStart"/>
+      <w:r>
+        <w:rPr>
+          <w:rFonts w:ascii="Consolas" w:hAnsi="Consolas"/>
+          <w:color w:val="4EC9B0"/>
+          <w:kern w:val="0"/>
+          <w:sz w:val="16"/>
+          <w:szCs w:val="21"/>
+          <w:bdr w:val="none" w:sz="0" w:space="0" w:color="auto"/>
+          <w:lang w:val="de-DE"/>
+          <w14:textOutline w14:w="0" w14:cap="rnd" w14:cmpd="sng" w14:algn="ctr">
+            <w14:noFill/>
+            <w14:prstDash w14:val="solid"/>
+            <w14:bevel/>
+          </w14:textOutline>
+        </w:rPr>
+        <w:t>void</w:t>
+      </w:r>
+      <w:proofErr w:type="spellEnd"/>
+      <w:r>
+        <w:rPr>
+          <w:rFonts w:ascii="Consolas" w:hAnsi="Consolas"/>
+          <w:color w:val="D4D4D4"/>
+          <w:kern w:val="0"/>
+          <w:sz w:val="16"/>
+          <w:szCs w:val="21"/>
+          <w:bdr w:val="none" w:sz="0" w:space="0" w:color="auto"/>
+          <w:lang w:val="de-DE"/>
+          <w14:textOutline w14:w="0" w14:cap="rnd" w14:cmpd="sng" w14:algn="ctr">
+            <w14:noFill/>
+            <w14:prstDash w14:val="solid"/>
+            <w14:bevel/>
+          </w14:textOutline>
+        </w:rPr>
+        <w:t xml:space="preserve"> </w:t>
+      </w:r>
+      <w:proofErr w:type="gramStart"/>
+      <w:r>
+        <w:rPr>
+          <w:rFonts w:ascii="Consolas" w:hAnsi="Consolas"/>
+          <w:color w:val="DCDCAA"/>
+          <w:kern w:val="0"/>
+          <w:sz w:val="16"/>
+          <w:szCs w:val="21"/>
+          <w:bdr w:val="none" w:sz="0" w:space="0" w:color="auto"/>
+          <w:lang w:val="de-DE"/>
+          <w14:textOutline w14:w="0" w14:cap="rnd" w14:cmpd="sng" w14:algn="ctr">
+            <w14:noFill/>
+            <w14:prstDash w14:val="solid"/>
+            <w14:bevel/>
+          </w14:textOutline>
+        </w:rPr>
+        <w:t>einlesen</w:t>
+      </w:r>
+      <w:r>
+        <w:rPr>
+          <w:rFonts w:ascii="Consolas" w:hAnsi="Consolas"/>
+          <w:color w:val="D4D4D4"/>
+          <w:kern w:val="0"/>
+          <w:sz w:val="16"/>
+          <w:szCs w:val="21"/>
+          <w:bdr w:val="none" w:sz="0" w:space="0" w:color="auto"/>
+          <w:lang w:val="de-DE"/>
+          <w14:textOutline w14:w="0" w14:cap="rnd" w14:cmpd="sng" w14:algn="ctr">
+            <w14:noFill/>
+            <w14:prstDash w14:val="solid"/>
+            <w14:bevel/>
+          </w14:textOutline>
+        </w:rPr>
+        <w:t>(</w:t>
+      </w:r>
+      <w:proofErr w:type="gramEnd"/>
+      <w:r>
+        <w:rPr>
+          <w:rFonts w:ascii="Consolas" w:hAnsi="Consolas"/>
+          <w:color w:val="4EC9B0"/>
+          <w:kern w:val="0"/>
+          <w:sz w:val="16"/>
+          <w:szCs w:val="21"/>
+          <w:bdr w:val="none" w:sz="0" w:space="0" w:color="auto"/>
+          <w:lang w:val="de-DE"/>
+          <w14:textOutline w14:w="0" w14:cap="rnd" w14:cmpd="sng" w14:algn="ctr">
+            <w14:noFill/>
+            <w14:prstDash w14:val="solid"/>
+            <w14:bevel/>
+          </w14:textOutline>
+        </w:rPr>
+        <w:t>String</w:t>
+      </w:r>
+      <w:r>
+        <w:rPr>
+          <w:rFonts w:ascii="Consolas" w:hAnsi="Consolas"/>
+          <w:color w:val="D4D4D4"/>
+          <w:kern w:val="0"/>
+          <w:sz w:val="16"/>
+          <w:szCs w:val="21"/>
+          <w:bdr w:val="none" w:sz="0" w:space="0" w:color="auto"/>
+          <w:lang w:val="de-DE"/>
+          <w14:textOutline w14:w="0" w14:cap="rnd" w14:cmpd="sng" w14:algn="ctr">
+            <w14:noFill/>
+            <w14:prstDash w14:val="solid"/>
+            <w14:bevel/>
+          </w14:textOutline>
+        </w:rPr>
+        <w:t xml:space="preserve"> </w:t>
+      </w:r>
+      <w:proofErr w:type="spellStart"/>
+      <w:r>
+        <w:rPr>
+          <w:rFonts w:ascii="Consolas" w:hAnsi="Consolas"/>
+          <w:color w:val="9CDCFE"/>
+          <w:kern w:val="0"/>
+          <w:sz w:val="16"/>
+          <w:szCs w:val="21"/>
+          <w:bdr w:val="none" w:sz="0" w:space="0" w:color="auto"/>
+          <w:lang w:val="de-DE"/>
+          <w14:textOutline w14:w="0" w14:cap="rnd" w14:cmpd="sng" w14:algn="ctr">
+            <w14:noFill/>
+            <w14:prstDash w14:val="solid"/>
+            <w14:bevel/>
+          </w14:textOutline>
+        </w:rPr>
+        <w:t>input</w:t>
+      </w:r>
+      <w:proofErr w:type="spellEnd"/>
+      <w:r>
+        <w:rPr>
+          <w:rFonts w:ascii="Consolas" w:hAnsi="Consolas"/>
+          <w:color w:val="D4D4D4"/>
+          <w:kern w:val="0"/>
+          <w:sz w:val="16"/>
+          <w:szCs w:val="21"/>
+          <w:bdr w:val="none" w:sz="0" w:space="0" w:color="auto"/>
+          <w:lang w:val="de-DE"/>
+          <w14:textOutline w14:w="0" w14:cap="rnd" w14:cmpd="sng" w14:algn="ctr">
+            <w14:noFill/>
+            <w14:prstDash w14:val="solid"/>
+            <w14:bevel/>
+          </w14:textOutline>
+        </w:rPr>
+        <w:t>) {</w:t>
+      </w:r>
+    </w:p>
+    <w:p>
+      <w:pPr>
+        <w:pBdr>
+          <w:top w:val="none" w:sz="0" w:space="0" w:color="auto"/>
+          <w:left w:val="none" w:sz="0" w:space="0" w:color="auto"/>
+          <w:bottom w:val="none" w:sz="0" w:space="0" w:color="auto"/>
+          <w:right w:val="none" w:sz="0" w:space="0" w:color="auto"/>
+          <w:between w:val="none" w:sz="0" w:space="0" w:color="auto"/>
+          <w:bar w:val="none" w:sz="0" w:color="auto"/>
+        </w:pBdr>
+        <w:suppressAutoHyphens w:val="0"/>
+        <w:spacing w:line="285" w:lineRule="atLeast"/>
+        <w:rPr>
+          <w:rFonts w:ascii="Consolas" w:hAnsi="Consolas"/>
+          <w:color w:val="D4D4D4"/>
+          <w:kern w:val="0"/>
+          <w:sz w:val="16"/>
+          <w:szCs w:val="21"/>
+          <w:bdr w:val="none" w:sz="0" w:space="0" w:color="auto"/>
+          <w:lang w:val="en-GB"/>
+          <w14:textOutline w14:w="0" w14:cap="rnd" w14:cmpd="sng" w14:algn="ctr">
+            <w14:noFill/>
+            <w14:prstDash w14:val="solid"/>
+            <w14:bevel/>
+          </w14:textOutline>
+        </w:rPr>
+      </w:pPr>
+      <w:r>
+        <w:rPr>
+          <w:rFonts w:ascii="Consolas" w:hAnsi="Consolas"/>
+          <w:color w:val="D4D4D4"/>
+          <w:kern w:val="0"/>
+          <w:sz w:val="16"/>
+          <w:szCs w:val="21"/>
+          <w:bdr w:val="none" w:sz="0" w:space="0" w:color="auto"/>
+          <w:lang w:val="de-DE"/>
+          <w14:textOutline w14:w="0" w14:cap="rnd" w14:cmpd="sng" w14:algn="ctr">
+            <w14:noFill/>
+            <w14:prstDash w14:val="solid"/>
+            <w14:bevel/>
+          </w14:textOutline>
+        </w:rPr>
+        <w:t xml:space="preserve">        </w:t>
+      </w:r>
+      <w:r>
+        <w:rPr>
+          <w:rFonts w:ascii="Consolas" w:hAnsi="Consolas"/>
+          <w:color w:val="4EC9B0"/>
+          <w:kern w:val="0"/>
+          <w:sz w:val="16"/>
+          <w:szCs w:val="21"/>
+          <w:bdr w:val="none" w:sz="0" w:space="0" w:color="auto"/>
+          <w:lang w:val="en-GB"/>
+          <w14:textOutline w14:w="0" w14:cap="rnd" w14:cmpd="sng" w14:algn="ctr">
+            <w14:noFill/>
+            <w14:prstDash w14:val="solid"/>
+            <w14:bevel/>
+          </w14:textOutline>
+        </w:rPr>
+        <w:t>File</w:t>
+      </w:r>
+      <w:r>
+        <w:rPr>
+          <w:rFonts w:ascii="Consolas" w:hAnsi="Consolas"/>
+          <w:color w:val="D4D4D4"/>
+          <w:kern w:val="0"/>
+          <w:sz w:val="16"/>
+          <w:szCs w:val="21"/>
+          <w:bdr w:val="none" w:sz="0" w:space="0" w:color="auto"/>
+          <w:lang w:val="en-GB"/>
+          <w14:textOutline w14:w="0" w14:cap="rnd" w14:cmpd="sng" w14:algn="ctr">
+            <w14:noFill/>
+            <w14:prstDash w14:val="solid"/>
+            <w14:bevel/>
+          </w14:textOutline>
+        </w:rPr>
+        <w:t xml:space="preserve"> </w:t>
+      </w:r>
+      <w:proofErr w:type="spellStart"/>
+      <w:r>
+        <w:rPr>
+          <w:rFonts w:ascii="Consolas" w:hAnsi="Consolas"/>
+          <w:color w:val="9CDCFE"/>
+          <w:kern w:val="0"/>
+          <w:sz w:val="16"/>
+          <w:szCs w:val="21"/>
+          <w:bdr w:val="none" w:sz="0" w:space="0" w:color="auto"/>
+          <w:lang w:val="en-GB"/>
+          <w14:textOutline w14:w="0" w14:cap="rnd" w14:cmpd="sng" w14:algn="ctr">
+            <w14:noFill/>
+            <w14:prstDash w14:val="solid"/>
+            <w14:bevel/>
+          </w14:textOutline>
+        </w:rPr>
+        <w:t>file</w:t>
+      </w:r>
+      <w:proofErr w:type="spellEnd"/>
+      <w:r>
+        <w:rPr>
+          <w:rFonts w:ascii="Consolas" w:hAnsi="Consolas"/>
+          <w:color w:val="D4D4D4"/>
+          <w:kern w:val="0"/>
+          <w:sz w:val="16"/>
+          <w:szCs w:val="21"/>
+          <w:bdr w:val="none" w:sz="0" w:space="0" w:color="auto"/>
+          <w:lang w:val="en-GB"/>
+          <w14:textOutline w14:w="0" w14:cap="rnd" w14:cmpd="sng" w14:algn="ctr">
+            <w14:noFill/>
+            <w14:prstDash w14:val="solid"/>
+            <w14:bevel/>
+          </w14:textOutline>
+        </w:rPr>
+        <w:t xml:space="preserve"> = </w:t>
+      </w:r>
+      <w:r>
+        <w:rPr>
+          <w:rFonts w:ascii="Consolas" w:hAnsi="Consolas"/>
+          <w:color w:val="C586C0"/>
+          <w:kern w:val="0"/>
+          <w:sz w:val="16"/>
+          <w:szCs w:val="21"/>
+          <w:bdr w:val="none" w:sz="0" w:space="0" w:color="auto"/>
+          <w:lang w:val="en-GB"/>
+          <w14:textOutline w14:w="0" w14:cap="rnd" w14:cmpd="sng" w14:algn="ctr">
+            <w14:noFill/>
+            <w14:prstDash w14:val="solid"/>
+            <w14:bevel/>
+          </w14:textOutline>
+        </w:rPr>
+        <w:t>new</w:t>
+      </w:r>
+      <w:r>
+        <w:rPr>
+          <w:rFonts w:ascii="Consolas" w:hAnsi="Consolas"/>
+          <w:color w:val="D4D4D4"/>
+          <w:kern w:val="0"/>
+          <w:sz w:val="16"/>
+          <w:szCs w:val="21"/>
+          <w:bdr w:val="none" w:sz="0" w:space="0" w:color="auto"/>
+          <w:lang w:val="en-GB"/>
+          <w14:textOutline w14:w="0" w14:cap="rnd" w14:cmpd="sng" w14:algn="ctr">
+            <w14:noFill/>
+            <w14:prstDash w14:val="solid"/>
+            <w14:bevel/>
+          </w14:textOutline>
+        </w:rPr>
+        <w:t xml:space="preserve"> </w:t>
+      </w:r>
+      <w:r>
+        <w:rPr>
+          <w:rFonts w:ascii="Consolas" w:hAnsi="Consolas"/>
+          <w:color w:val="DCDCAA"/>
+          <w:kern w:val="0"/>
+          <w:sz w:val="16"/>
+          <w:szCs w:val="21"/>
+          <w:bdr w:val="none" w:sz="0" w:space="0" w:color="auto"/>
+          <w:lang w:val="en-GB"/>
+          <w14:textOutline w14:w="0" w14:cap="rnd" w14:cmpd="sng" w14:algn="ctr">
+            <w14:noFill/>
+            <w14:prstDash w14:val="solid"/>
+            <w14:bevel/>
+          </w14:textOutline>
+        </w:rPr>
+        <w:t>File</w:t>
+      </w:r>
+      <w:r>
+        <w:rPr>
+          <w:rFonts w:ascii="Consolas" w:hAnsi="Consolas"/>
+          <w:color w:val="D4D4D4"/>
+          <w:kern w:val="0"/>
+          <w:sz w:val="16"/>
+          <w:szCs w:val="21"/>
+          <w:bdr w:val="none" w:sz="0" w:space="0" w:color="auto"/>
+          <w:lang w:val="en-GB"/>
+          <w14:textOutline w14:w="0" w14:cap="rnd" w14:cmpd="sng" w14:algn="ctr">
+            <w14:noFill/>
+            <w14:prstDash w14:val="solid"/>
+            <w14:bevel/>
+          </w14:textOutline>
+        </w:rPr>
+        <w:t>(</w:t>
+      </w:r>
+      <w:r>
+        <w:rPr>
+          <w:rFonts w:ascii="Consolas" w:hAnsi="Consolas"/>
+          <w:color w:val="9CDCFE"/>
+          <w:kern w:val="0"/>
+          <w:sz w:val="16"/>
+          <w:szCs w:val="21"/>
+          <w:bdr w:val="none" w:sz="0" w:space="0" w:color="auto"/>
+          <w:lang w:val="en-GB"/>
+          <w14:textOutline w14:w="0" w14:cap="rnd" w14:cmpd="sng" w14:algn="ctr">
+            <w14:noFill/>
+            <w14:prstDash w14:val="solid"/>
+            <w14:bevel/>
+          </w14:textOutline>
+        </w:rPr>
+        <w:t>input</w:t>
+      </w:r>
+      <w:r>
+        <w:rPr>
+          <w:rFonts w:ascii="Consolas" w:hAnsi="Consolas"/>
+          <w:color w:val="D4D4D4"/>
+          <w:kern w:val="0"/>
+          <w:sz w:val="16"/>
+          <w:szCs w:val="21"/>
+          <w:bdr w:val="none" w:sz="0" w:space="0" w:color="auto"/>
+          <w:lang w:val="en-GB"/>
+          <w14:textOutline w14:w="0" w14:cap="rnd" w14:cmpd="sng" w14:algn="ctr">
+            <w14:noFill/>
+            <w14:prstDash w14:val="solid"/>
+            <w14:bevel/>
+          </w14:textOutline>
+        </w:rPr>
+        <w:t>);</w:t>
+      </w:r>
+    </w:p>
+    <w:p>
+      <w:pPr>
+        <w:pBdr>
+          <w:top w:val="none" w:sz="0" w:space="0" w:color="auto"/>
+          <w:left w:val="none" w:sz="0" w:space="0" w:color="auto"/>
+          <w:bottom w:val="none" w:sz="0" w:space="0" w:color="auto"/>
+          <w:right w:val="none" w:sz="0" w:space="0" w:color="auto"/>
+          <w:between w:val="none" w:sz="0" w:space="0" w:color="auto"/>
+          <w:bar w:val="none" w:sz="0" w:color="auto"/>
+        </w:pBdr>
+        <w:suppressAutoHyphens w:val="0"/>
+        <w:spacing w:line="285" w:lineRule="atLeast"/>
+        <w:rPr>
+          <w:rFonts w:ascii="Consolas" w:hAnsi="Consolas"/>
+          <w:color w:val="D4D4D4"/>
+          <w:kern w:val="0"/>
+          <w:sz w:val="16"/>
+          <w:szCs w:val="21"/>
+          <w:bdr w:val="none" w:sz="0" w:space="0" w:color="auto"/>
+          <w:lang w:val="en-GB"/>
+          <w14:textOutline w14:w="0" w14:cap="rnd" w14:cmpd="sng" w14:algn="ctr">
+            <w14:noFill/>
+            <w14:prstDash w14:val="solid"/>
+            <w14:bevel/>
+          </w14:textOutline>
+        </w:rPr>
+      </w:pPr>
+      <w:r>
+        <w:rPr>
+          <w:rFonts w:ascii="Consolas" w:hAnsi="Consolas"/>
+          <w:color w:val="D4D4D4"/>
+          <w:kern w:val="0"/>
+          <w:sz w:val="16"/>
+          <w:szCs w:val="21"/>
+          <w:bdr w:val="none" w:sz="0" w:space="0" w:color="auto"/>
+          <w:lang w:val="en-GB"/>
+          <w14:textOutline w14:w="0" w14:cap="rnd" w14:cmpd="sng" w14:algn="ctr">
+            <w14:noFill/>
+            <w14:prstDash w14:val="solid"/>
+            <w14:bevel/>
+          </w14:textOutline>
+        </w:rPr>
+        <w:t xml:space="preserve">        </w:t>
+      </w:r>
+      <w:r>
+        <w:rPr>
+          <w:rFonts w:ascii="Consolas" w:hAnsi="Consolas"/>
+          <w:color w:val="9CDCFE"/>
+          <w:kern w:val="0"/>
+          <w:sz w:val="16"/>
+          <w:szCs w:val="21"/>
+          <w:bdr w:val="none" w:sz="0" w:space="0" w:color="auto"/>
+          <w:lang w:val="en-GB"/>
+          <w14:textOutline w14:w="0" w14:cap="rnd" w14:cmpd="sng" w14:algn="ctr">
+            <w14:noFill/>
+            <w14:prstDash w14:val="solid"/>
+            <w14:bevel/>
+          </w14:textOutline>
+        </w:rPr>
+        <w:t>lines</w:t>
+      </w:r>
+      <w:r>
+        <w:rPr>
+          <w:rFonts w:ascii="Consolas" w:hAnsi="Consolas"/>
+          <w:color w:val="D4D4D4"/>
+          <w:kern w:val="0"/>
+          <w:sz w:val="16"/>
+          <w:szCs w:val="21"/>
+          <w:bdr w:val="none" w:sz="0" w:space="0" w:color="auto"/>
+          <w:lang w:val="en-GB"/>
+          <w14:textOutline w14:w="0" w14:cap="rnd" w14:cmpd="sng" w14:algn="ctr">
+            <w14:noFill/>
+            <w14:prstDash w14:val="solid"/>
+            <w14:bevel/>
+          </w14:textOutline>
+        </w:rPr>
+        <w:t xml:space="preserve"> = </w:t>
+      </w:r>
+      <w:r>
+        <w:rPr>
+          <w:rFonts w:ascii="Consolas" w:hAnsi="Consolas"/>
+          <w:color w:val="C586C0"/>
+          <w:kern w:val="0"/>
+          <w:sz w:val="16"/>
+          <w:szCs w:val="21"/>
+          <w:bdr w:val="none" w:sz="0" w:space="0" w:color="auto"/>
+          <w:lang w:val="en-GB"/>
+          <w14:textOutline w14:w="0" w14:cap="rnd" w14:cmpd="sng" w14:algn="ctr">
+            <w14:noFill/>
+            <w14:prstDash w14:val="solid"/>
+            <w14:bevel/>
+          </w14:textOutline>
+        </w:rPr>
+        <w:t>new</w:t>
+      </w:r>
+      <w:r>
+        <w:rPr>
+          <w:rFonts w:ascii="Consolas" w:hAnsi="Consolas"/>
+          <w:color w:val="D4D4D4"/>
+          <w:kern w:val="0"/>
+          <w:sz w:val="16"/>
+          <w:szCs w:val="21"/>
+          <w:bdr w:val="none" w:sz="0" w:space="0" w:color="auto"/>
+          <w:lang w:val="en-GB"/>
+          <w14:textOutline w14:w="0" w14:cap="rnd" w14:cmpd="sng" w14:algn="ctr">
+            <w14:noFill/>
+            <w14:prstDash w14:val="solid"/>
+            <w14:bevel/>
+          </w14:textOutline>
+        </w:rPr>
+        <w:t xml:space="preserve"> </w:t>
+      </w:r>
+      <w:proofErr w:type="spellStart"/>
+      <w:r>
+        <w:rPr>
+          <w:rFonts w:ascii="Consolas" w:hAnsi="Consolas"/>
+          <w:color w:val="DCDCAA"/>
+          <w:kern w:val="0"/>
+          <w:sz w:val="16"/>
+          <w:szCs w:val="21"/>
+          <w:bdr w:val="none" w:sz="0" w:space="0" w:color="auto"/>
+          <w:lang w:val="en-GB"/>
+          <w14:textOutline w14:w="0" w14:cap="rnd" w14:cmpd="sng" w14:algn="ctr">
+            <w14:noFill/>
+            <w14:prstDash w14:val="solid"/>
+            <w14:bevel/>
+          </w14:textOutline>
+        </w:rPr>
+        <w:t>ArrayList</w:t>
+      </w:r>
+      <w:proofErr w:type="spellEnd"/>
+      <w:r>
+        <w:rPr>
+          <w:rFonts w:ascii="Consolas" w:hAnsi="Consolas"/>
+          <w:color w:val="D4D4D4"/>
+          <w:kern w:val="0"/>
+          <w:sz w:val="16"/>
+          <w:szCs w:val="21"/>
+          <w:bdr w:val="none" w:sz="0" w:space="0" w:color="auto"/>
+          <w:lang w:val="en-GB"/>
+          <w14:textOutline w14:w="0" w14:cap="rnd" w14:cmpd="sng" w14:algn="ctr">
+            <w14:noFill/>
+            <w14:prstDash w14:val="solid"/>
+            <w14:bevel/>
+          </w14:textOutline>
+        </w:rPr>
+        <w:t>&lt;</w:t>
+      </w:r>
+      <w:r>
+        <w:rPr>
+          <w:rFonts w:ascii="Consolas" w:hAnsi="Consolas"/>
+          <w:color w:val="4EC9B0"/>
+          <w:kern w:val="0"/>
+          <w:sz w:val="16"/>
+          <w:szCs w:val="21"/>
+          <w:bdr w:val="none" w:sz="0" w:space="0" w:color="auto"/>
+          <w:lang w:val="en-GB"/>
+          <w14:textOutline w14:w="0" w14:cap="rnd" w14:cmpd="sng" w14:algn="ctr">
+            <w14:noFill/>
+            <w14:prstDash w14:val="solid"/>
+            <w14:bevel/>
+          </w14:textOutline>
+        </w:rPr>
+        <w:t>String</w:t>
+      </w:r>
+      <w:proofErr w:type="gramStart"/>
+      <w:r>
+        <w:rPr>
+          <w:rFonts w:ascii="Consolas" w:hAnsi="Consolas"/>
+          <w:color w:val="D4D4D4"/>
+          <w:kern w:val="0"/>
+          <w:sz w:val="16"/>
+          <w:szCs w:val="21"/>
+          <w:bdr w:val="none" w:sz="0" w:space="0" w:color="auto"/>
+          <w:lang w:val="en-GB"/>
+          <w14:textOutline w14:w="0" w14:cap="rnd" w14:cmpd="sng" w14:algn="ctr">
+            <w14:noFill/>
+            <w14:prstDash w14:val="solid"/>
+            <w14:bevel/>
+          </w14:textOutline>
+        </w:rPr>
+        <w:t>&gt;(</w:t>
+      </w:r>
+      <w:proofErr w:type="gramEnd"/>
+      <w:r>
+        <w:rPr>
+          <w:rFonts w:ascii="Consolas" w:hAnsi="Consolas"/>
+          <w:color w:val="D4D4D4"/>
+          <w:kern w:val="0"/>
+          <w:sz w:val="16"/>
+          <w:szCs w:val="21"/>
+          <w:bdr w:val="none" w:sz="0" w:space="0" w:color="auto"/>
+          <w:lang w:val="en-GB"/>
+          <w14:textOutline w14:w="0" w14:cap="rnd" w14:cmpd="sng" w14:algn="ctr">
+            <w14:noFill/>
+            <w14:prstDash w14:val="solid"/>
+            <w14:bevel/>
+          </w14:textOutline>
+        </w:rPr>
+        <w:t>);</w:t>
+      </w:r>
+    </w:p>
+    <w:p>
+      <w:pPr>
+        <w:pBdr>
+          <w:top w:val="none" w:sz="0" w:space="0" w:color="auto"/>
+          <w:left w:val="none" w:sz="0" w:space="0" w:color="auto"/>
+          <w:bottom w:val="none" w:sz="0" w:space="0" w:color="auto"/>
+          <w:right w:val="none" w:sz="0" w:space="0" w:color="auto"/>
+          <w:between w:val="none" w:sz="0" w:space="0" w:color="auto"/>
+          <w:bar w:val="none" w:sz="0" w:color="auto"/>
+        </w:pBdr>
+        <w:suppressAutoHyphens w:val="0"/>
+        <w:spacing w:line="285" w:lineRule="atLeast"/>
+        <w:rPr>
+          <w:rFonts w:ascii="Consolas" w:hAnsi="Consolas"/>
+          <w:color w:val="D4D4D4"/>
+          <w:kern w:val="0"/>
+          <w:sz w:val="16"/>
+          <w:szCs w:val="21"/>
+          <w:bdr w:val="none" w:sz="0" w:space="0" w:color="auto"/>
+          <w:lang w:val="en-GB"/>
+          <w14:textOutline w14:w="0" w14:cap="rnd" w14:cmpd="sng" w14:algn="ctr">
+            <w14:noFill/>
+            <w14:prstDash w14:val="solid"/>
+            <w14:bevel/>
+          </w14:textOutline>
+        </w:rPr>
+      </w:pPr>
+      <w:r>
+        <w:rPr>
+          <w:rFonts w:ascii="Consolas" w:hAnsi="Consolas"/>
+          <w:color w:val="D4D4D4"/>
+          <w:kern w:val="0"/>
+          <w:sz w:val="16"/>
+          <w:szCs w:val="21"/>
+          <w:bdr w:val="none" w:sz="0" w:space="0" w:color="auto"/>
+          <w:lang w:val="en-GB"/>
+          <w14:textOutline w14:w="0" w14:cap="rnd" w14:cmpd="sng" w14:algn="ctr">
+            <w14:noFill/>
+            <w14:prstDash w14:val="solid"/>
+            <w14:bevel/>
+          </w14:textOutline>
+        </w:rPr>
+        <w:t xml:space="preserve">        </w:t>
+      </w:r>
+      <w:r>
+        <w:rPr>
+          <w:rFonts w:ascii="Consolas" w:hAnsi="Consolas"/>
+          <w:color w:val="C586C0"/>
+          <w:kern w:val="0"/>
+          <w:sz w:val="16"/>
+          <w:szCs w:val="21"/>
+          <w:bdr w:val="none" w:sz="0" w:space="0" w:color="auto"/>
+          <w:lang w:val="en-GB"/>
+          <w14:textOutline w14:w="0" w14:cap="rnd" w14:cmpd="sng" w14:algn="ctr">
+            <w14:noFill/>
+            <w14:prstDash w14:val="solid"/>
+            <w14:bevel/>
+          </w14:textOutline>
+        </w:rPr>
+        <w:t>try</w:t>
+      </w:r>
+      <w:r>
+        <w:rPr>
+          <w:rFonts w:ascii="Consolas" w:hAnsi="Consolas"/>
+          <w:color w:val="D4D4D4"/>
+          <w:kern w:val="0"/>
+          <w:sz w:val="16"/>
+          <w:szCs w:val="21"/>
+          <w:bdr w:val="none" w:sz="0" w:space="0" w:color="auto"/>
+          <w:lang w:val="en-GB"/>
+          <w14:textOutline w14:w="0" w14:cap="rnd" w14:cmpd="sng" w14:algn="ctr">
+            <w14:noFill/>
+            <w14:prstDash w14:val="solid"/>
+            <w14:bevel/>
+          </w14:textOutline>
+        </w:rPr>
+        <w:t xml:space="preserve"> {</w:t>
+      </w:r>
+    </w:p>
+    <w:p>
+      <w:pPr>
+        <w:pBdr>
+          <w:top w:val="none" w:sz="0" w:space="0" w:color="auto"/>
+          <w:left w:val="none" w:sz="0" w:space="0" w:color="auto"/>
+          <w:bottom w:val="none" w:sz="0" w:space="0" w:color="auto"/>
+          <w:right w:val="none" w:sz="0" w:space="0" w:color="auto"/>
+          <w:between w:val="none" w:sz="0" w:space="0" w:color="auto"/>
+          <w:bar w:val="none" w:sz="0" w:color="auto"/>
+        </w:pBdr>
+        <w:suppressAutoHyphens w:val="0"/>
+        <w:spacing w:line="285" w:lineRule="atLeast"/>
+        <w:rPr>
+          <w:rFonts w:ascii="Consolas" w:hAnsi="Consolas"/>
+          <w:color w:val="D4D4D4"/>
+          <w:kern w:val="0"/>
+          <w:sz w:val="16"/>
+          <w:szCs w:val="21"/>
+          <w:bdr w:val="none" w:sz="0" w:space="0" w:color="auto"/>
+          <w:lang w:val="en-GB"/>
+          <w14:textOutline w14:w="0" w14:cap="rnd" w14:cmpd="sng" w14:algn="ctr">
+            <w14:noFill/>
+            <w14:prstDash w14:val="solid"/>
+            <w14:bevel/>
+          </w14:textOutline>
+        </w:rPr>
+      </w:pPr>
+      <w:r>
+        <w:rPr>
+          <w:rFonts w:ascii="Consolas" w:hAnsi="Consolas"/>
+          <w:color w:val="D4D4D4"/>
+          <w:kern w:val="0"/>
+          <w:sz w:val="16"/>
+          <w:szCs w:val="21"/>
+          <w:bdr w:val="none" w:sz="0" w:space="0" w:color="auto"/>
+          <w:lang w:val="en-GB"/>
+          <w14:textOutline w14:w="0" w14:cap="rnd" w14:cmpd="sng" w14:algn="ctr">
+            <w14:noFill/>
+            <w14:prstDash w14:val="solid"/>
+            <w14:bevel/>
+          </w14:textOutline>
+        </w:rPr>
+        <w:t xml:space="preserve">            </w:t>
+      </w:r>
+      <w:r>
+        <w:rPr>
+          <w:rFonts w:ascii="Consolas" w:hAnsi="Consolas"/>
+          <w:color w:val="4EC9B0"/>
+          <w:kern w:val="0"/>
+          <w:sz w:val="16"/>
+          <w:szCs w:val="21"/>
+          <w:bdr w:val="none" w:sz="0" w:space="0" w:color="auto"/>
+          <w:lang w:val="en-GB"/>
+          <w14:textOutline w14:w="0" w14:cap="rnd" w14:cmpd="sng" w14:algn="ctr">
+            <w14:noFill/>
+            <w14:prstDash w14:val="solid"/>
+            <w14:bevel/>
+          </w14:textOutline>
+        </w:rPr>
+        <w:t>Scanner</w:t>
+      </w:r>
+      <w:r>
+        <w:rPr>
+          <w:rFonts w:ascii="Consolas" w:hAnsi="Consolas"/>
+          <w:color w:val="D4D4D4"/>
+          <w:kern w:val="0"/>
+          <w:sz w:val="16"/>
+          <w:szCs w:val="21"/>
+          <w:bdr w:val="none" w:sz="0" w:space="0" w:color="auto"/>
+          <w:lang w:val="en-GB"/>
+          <w14:textOutline w14:w="0" w14:cap="rnd" w14:cmpd="sng" w14:algn="ctr">
+            <w14:noFill/>
+            <w14:prstDash w14:val="solid"/>
+            <w14:bevel/>
+          </w14:textOutline>
+        </w:rPr>
+        <w:t xml:space="preserve"> </w:t>
+      </w:r>
+      <w:proofErr w:type="spellStart"/>
+      <w:r>
+        <w:rPr>
+          <w:rFonts w:ascii="Consolas" w:hAnsi="Consolas"/>
+          <w:color w:val="9CDCFE"/>
+          <w:kern w:val="0"/>
+          <w:sz w:val="16"/>
+          <w:szCs w:val="21"/>
+          <w:bdr w:val="none" w:sz="0" w:space="0" w:color="auto"/>
+          <w:lang w:val="en-GB"/>
+          <w14:textOutline w14:w="0" w14:cap="rnd" w14:cmpd="sng" w14:algn="ctr">
+            <w14:noFill/>
+            <w14:prstDash w14:val="solid"/>
+            <w14:bevel/>
+          </w14:textOutline>
+        </w:rPr>
+        <w:t>scanner</w:t>
+      </w:r>
+      <w:proofErr w:type="spellEnd"/>
+      <w:r>
+        <w:rPr>
+          <w:rFonts w:ascii="Consolas" w:hAnsi="Consolas"/>
+          <w:color w:val="D4D4D4"/>
+          <w:kern w:val="0"/>
+          <w:sz w:val="16"/>
+          <w:szCs w:val="21"/>
+          <w:bdr w:val="none" w:sz="0" w:space="0" w:color="auto"/>
+          <w:lang w:val="en-GB"/>
+          <w14:textOutline w14:w="0" w14:cap="rnd" w14:cmpd="sng" w14:algn="ctr">
+            <w14:noFill/>
+            <w14:prstDash w14:val="solid"/>
+            <w14:bevel/>
+          </w14:textOutline>
+        </w:rPr>
+        <w:t xml:space="preserve"> = </w:t>
+      </w:r>
+      <w:r>
+        <w:rPr>
+          <w:rFonts w:ascii="Consolas" w:hAnsi="Consolas"/>
+          <w:color w:val="C586C0"/>
+          <w:kern w:val="0"/>
+          <w:sz w:val="16"/>
+          <w:szCs w:val="21"/>
+          <w:bdr w:val="none" w:sz="0" w:space="0" w:color="auto"/>
+          <w:lang w:val="en-GB"/>
+          <w14:textOutline w14:w="0" w14:cap="rnd" w14:cmpd="sng" w14:algn="ctr">
+            <w14:noFill/>
+            <w14:prstDash w14:val="solid"/>
+            <w14:bevel/>
+          </w14:textOutline>
+        </w:rPr>
+        <w:t>new</w:t>
+      </w:r>
+      <w:r>
+        <w:rPr>
+          <w:rFonts w:ascii="Consolas" w:hAnsi="Consolas"/>
+          <w:color w:val="D4D4D4"/>
+          <w:kern w:val="0"/>
+          <w:sz w:val="16"/>
+          <w:szCs w:val="21"/>
+          <w:bdr w:val="none" w:sz="0" w:space="0" w:color="auto"/>
+          <w:lang w:val="en-GB"/>
+          <w14:textOutline w14:w="0" w14:cap="rnd" w14:cmpd="sng" w14:algn="ctr">
+            <w14:noFill/>
+            <w14:prstDash w14:val="solid"/>
+            <w14:bevel/>
+          </w14:textOutline>
+        </w:rPr>
+        <w:t xml:space="preserve"> </w:t>
+      </w:r>
+      <w:r>
+        <w:rPr>
+          <w:rFonts w:ascii="Consolas" w:hAnsi="Consolas"/>
+          <w:color w:val="DCDCAA"/>
+          <w:kern w:val="0"/>
+          <w:sz w:val="16"/>
+          <w:szCs w:val="21"/>
+          <w:bdr w:val="none" w:sz="0" w:space="0" w:color="auto"/>
+          <w:lang w:val="en-GB"/>
+          <w14:textOutline w14:w="0" w14:cap="rnd" w14:cmpd="sng" w14:algn="ctr">
+            <w14:noFill/>
+            <w14:prstDash w14:val="solid"/>
+            <w14:bevel/>
+          </w14:textOutline>
+        </w:rPr>
+        <w:t>Scanner</w:t>
+      </w:r>
+      <w:r>
+        <w:rPr>
+          <w:rFonts w:ascii="Consolas" w:hAnsi="Consolas"/>
+          <w:color w:val="D4D4D4"/>
+          <w:kern w:val="0"/>
+          <w:sz w:val="16"/>
+          <w:szCs w:val="21"/>
+          <w:bdr w:val="none" w:sz="0" w:space="0" w:color="auto"/>
+          <w:lang w:val="en-GB"/>
+          <w14:textOutline w14:w="0" w14:cap="rnd" w14:cmpd="sng" w14:algn="ctr">
+            <w14:noFill/>
+            <w14:prstDash w14:val="solid"/>
+            <w14:bevel/>
+          </w14:textOutline>
+        </w:rPr>
+        <w:t>(</w:t>
+      </w:r>
+      <w:r>
+        <w:rPr>
+          <w:rFonts w:ascii="Consolas" w:hAnsi="Consolas"/>
+          <w:color w:val="9CDCFE"/>
+          <w:kern w:val="0"/>
+          <w:sz w:val="16"/>
+          <w:szCs w:val="21"/>
+          <w:bdr w:val="none" w:sz="0" w:space="0" w:color="auto"/>
+          <w:lang w:val="en-GB"/>
+          <w14:textOutline w14:w="0" w14:cap="rnd" w14:cmpd="sng" w14:algn="ctr">
+            <w14:noFill/>
+            <w14:prstDash w14:val="solid"/>
+            <w14:bevel/>
+          </w14:textOutline>
+        </w:rPr>
+        <w:t>file</w:t>
+      </w:r>
+      <w:r>
+        <w:rPr>
+          <w:rFonts w:ascii="Consolas" w:hAnsi="Consolas"/>
+          <w:color w:val="D4D4D4"/>
+          <w:kern w:val="0"/>
+          <w:sz w:val="16"/>
+          <w:szCs w:val="21"/>
+          <w:bdr w:val="none" w:sz="0" w:space="0" w:color="auto"/>
+          <w:lang w:val="en-GB"/>
+          <w14:textOutline w14:w="0" w14:cap="rnd" w14:cmpd="sng" w14:algn="ctr">
+            <w14:noFill/>
+            <w14:prstDash w14:val="solid"/>
+            <w14:bevel/>
+          </w14:textOutline>
+        </w:rPr>
+        <w:t>);</w:t>
+      </w:r>
+    </w:p>
+    <w:p>
+      <w:pPr>
+        <w:pBdr>
+          <w:top w:val="none" w:sz="0" w:space="0" w:color="auto"/>
+          <w:left w:val="none" w:sz="0" w:space="0" w:color="auto"/>
+          <w:bottom w:val="none" w:sz="0" w:space="0" w:color="auto"/>
+          <w:right w:val="none" w:sz="0" w:space="0" w:color="auto"/>
+          <w:between w:val="none" w:sz="0" w:space="0" w:color="auto"/>
+          <w:bar w:val="none" w:sz="0" w:color="auto"/>
+        </w:pBdr>
+        <w:suppressAutoHyphens w:val="0"/>
+        <w:spacing w:line="285" w:lineRule="atLeast"/>
+        <w:rPr>
+          <w:rFonts w:ascii="Consolas" w:hAnsi="Consolas"/>
+          <w:color w:val="D4D4D4"/>
+          <w:kern w:val="0"/>
+          <w:sz w:val="16"/>
+          <w:szCs w:val="21"/>
+          <w:bdr w:val="none" w:sz="0" w:space="0" w:color="auto"/>
+          <w:lang w:val="en-GB"/>
+          <w14:textOutline w14:w="0" w14:cap="rnd" w14:cmpd="sng" w14:algn="ctr">
+            <w14:noFill/>
+            <w14:prstDash w14:val="solid"/>
+            <w14:bevel/>
+          </w14:textOutline>
+        </w:rPr>
+      </w:pPr>
+      <w:r>
+        <w:rPr>
+          <w:rFonts w:ascii="Consolas" w:hAnsi="Consolas"/>
+          <w:color w:val="D4D4D4"/>
+          <w:kern w:val="0"/>
+          <w:sz w:val="16"/>
+          <w:szCs w:val="21"/>
+          <w:bdr w:val="none" w:sz="0" w:space="0" w:color="auto"/>
+          <w:lang w:val="en-GB"/>
+          <w14:textOutline w14:w="0" w14:cap="rnd" w14:cmpd="sng" w14:algn="ctr">
+            <w14:noFill/>
+            <w14:prstDash w14:val="solid"/>
+            <w14:bevel/>
+          </w14:textOutline>
+        </w:rPr>
+        <w:t xml:space="preserve">            </w:t>
+      </w:r>
+      <w:r>
+        <w:rPr>
+          <w:rFonts w:ascii="Consolas" w:hAnsi="Consolas"/>
+          <w:color w:val="C586C0"/>
+          <w:kern w:val="0"/>
+          <w:sz w:val="16"/>
+          <w:szCs w:val="21"/>
+          <w:bdr w:val="none" w:sz="0" w:space="0" w:color="auto"/>
+          <w:lang w:val="en-GB"/>
+          <w14:textOutline w14:w="0" w14:cap="rnd" w14:cmpd="sng" w14:algn="ctr">
+            <w14:noFill/>
+            <w14:prstDash w14:val="solid"/>
+            <w14:bevel/>
+          </w14:textOutline>
+        </w:rPr>
+        <w:t>while</w:t>
+      </w:r>
+      <w:r>
+        <w:rPr>
+          <w:rFonts w:ascii="Consolas" w:hAnsi="Consolas"/>
+          <w:color w:val="D4D4D4"/>
+          <w:kern w:val="0"/>
+          <w:sz w:val="16"/>
+          <w:szCs w:val="21"/>
+          <w:bdr w:val="none" w:sz="0" w:space="0" w:color="auto"/>
+          <w:lang w:val="en-GB"/>
+          <w14:textOutline w14:w="0" w14:cap="rnd" w14:cmpd="sng" w14:algn="ctr">
+            <w14:noFill/>
+            <w14:prstDash w14:val="solid"/>
+            <w14:bevel/>
+          </w14:textOutline>
+        </w:rPr>
+        <w:t xml:space="preserve"> (</w:t>
+      </w:r>
+      <w:proofErr w:type="spellStart"/>
+      <w:proofErr w:type="gramStart"/>
+      <w:r>
+        <w:rPr>
+          <w:rFonts w:ascii="Consolas" w:hAnsi="Consolas"/>
+          <w:color w:val="9CDCFE"/>
+          <w:kern w:val="0"/>
+          <w:sz w:val="16"/>
+          <w:szCs w:val="21"/>
+          <w:bdr w:val="none" w:sz="0" w:space="0" w:color="auto"/>
+          <w:lang w:val="en-GB"/>
+          <w14:textOutline w14:w="0" w14:cap="rnd" w14:cmpd="sng" w14:algn="ctr">
+            <w14:noFill/>
+            <w14:prstDash w14:val="solid"/>
+            <w14:bevel/>
+          </w14:textOutline>
+        </w:rPr>
+        <w:t>scanner</w:t>
+      </w:r>
+      <w:r>
+        <w:rPr>
+          <w:rFonts w:ascii="Consolas" w:hAnsi="Consolas"/>
+          <w:color w:val="D4D4D4"/>
+          <w:kern w:val="0"/>
+          <w:sz w:val="16"/>
+          <w:szCs w:val="21"/>
+          <w:bdr w:val="none" w:sz="0" w:space="0" w:color="auto"/>
+          <w:lang w:val="en-GB"/>
+          <w14:textOutline w14:w="0" w14:cap="rnd" w14:cmpd="sng" w14:algn="ctr">
+            <w14:noFill/>
+            <w14:prstDash w14:val="solid"/>
+            <w14:bevel/>
+          </w14:textOutline>
+        </w:rPr>
+        <w:t>.</w:t>
+      </w:r>
+      <w:r>
+        <w:rPr>
+          <w:rFonts w:ascii="Consolas" w:hAnsi="Consolas"/>
+          <w:color w:val="DCDCAA"/>
+          <w:kern w:val="0"/>
+          <w:sz w:val="16"/>
+          <w:szCs w:val="21"/>
+          <w:bdr w:val="none" w:sz="0" w:space="0" w:color="auto"/>
+          <w:lang w:val="en-GB"/>
+          <w14:textOutline w14:w="0" w14:cap="rnd" w14:cmpd="sng" w14:algn="ctr">
+            <w14:noFill/>
+            <w14:prstDash w14:val="solid"/>
+            <w14:bevel/>
+          </w14:textOutline>
+        </w:rPr>
+        <w:t>hasNext</w:t>
+      </w:r>
+      <w:proofErr w:type="spellEnd"/>
+      <w:proofErr w:type="gramEnd"/>
+      <w:r>
+        <w:rPr>
+          <w:rFonts w:ascii="Consolas" w:hAnsi="Consolas"/>
+          <w:color w:val="D4D4D4"/>
+          <w:kern w:val="0"/>
+          <w:sz w:val="16"/>
+          <w:szCs w:val="21"/>
+          <w:bdr w:val="none" w:sz="0" w:space="0" w:color="auto"/>
+          <w:lang w:val="en-GB"/>
+          <w14:textOutline w14:w="0" w14:cap="rnd" w14:cmpd="sng" w14:algn="ctr">
+            <w14:noFill/>
+            <w14:prstDash w14:val="solid"/>
+            <w14:bevel/>
+          </w14:textOutline>
+        </w:rPr>
+        <w:t>()) {</w:t>
+      </w:r>
+    </w:p>
+    <w:p>
+      <w:pPr>
+        <w:pBdr>
+          <w:top w:val="none" w:sz="0" w:space="0" w:color="auto"/>
+          <w:left w:val="none" w:sz="0" w:space="0" w:color="auto"/>
+          <w:bottom w:val="none" w:sz="0" w:space="0" w:color="auto"/>
+          <w:right w:val="none" w:sz="0" w:space="0" w:color="auto"/>
+          <w:between w:val="none" w:sz="0" w:space="0" w:color="auto"/>
+          <w:bar w:val="none" w:sz="0" w:color="auto"/>
+        </w:pBdr>
+        <w:suppressAutoHyphens w:val="0"/>
+        <w:spacing w:line="285" w:lineRule="atLeast"/>
+        <w:rPr>
+          <w:rFonts w:ascii="Consolas" w:hAnsi="Consolas"/>
+          <w:color w:val="D4D4D4"/>
+          <w:kern w:val="0"/>
+          <w:sz w:val="16"/>
+          <w:szCs w:val="21"/>
+          <w:bdr w:val="none" w:sz="0" w:space="0" w:color="auto"/>
+          <w:lang w:val="en-GB"/>
+          <w14:textOutline w14:w="0" w14:cap="rnd" w14:cmpd="sng" w14:algn="ctr">
+            <w14:noFill/>
+            <w14:prstDash w14:val="solid"/>
+            <w14:bevel/>
+          </w14:textOutline>
+        </w:rPr>
+      </w:pPr>
+      <w:r>
+        <w:rPr>
+          <w:rFonts w:ascii="Consolas" w:hAnsi="Consolas"/>
+          <w:color w:val="D4D4D4"/>
+          <w:kern w:val="0"/>
+          <w:sz w:val="16"/>
+          <w:szCs w:val="21"/>
+          <w:bdr w:val="none" w:sz="0" w:space="0" w:color="auto"/>
+          <w:lang w:val="en-GB"/>
+          <w14:textOutline w14:w="0" w14:cap="rnd" w14:cmpd="sng" w14:algn="ctr">
+            <w14:noFill/>
+            <w14:prstDash w14:val="solid"/>
+            <w14:bevel/>
+          </w14:textOutline>
+        </w:rPr>
+        <w:t xml:space="preserve">                </w:t>
+      </w:r>
+      <w:r>
+        <w:rPr>
+          <w:rFonts w:ascii="Consolas" w:hAnsi="Consolas"/>
+          <w:color w:val="9CDCFE"/>
+          <w:kern w:val="0"/>
+          <w:sz w:val="16"/>
+          <w:szCs w:val="21"/>
+          <w:bdr w:val="none" w:sz="0" w:space="0" w:color="auto"/>
+          <w:lang w:val="en-GB"/>
+          <w14:textOutline w14:w="0" w14:cap="rnd" w14:cmpd="sng" w14:algn="ctr">
+            <w14:noFill/>
+            <w14:prstDash w14:val="solid"/>
+            <w14:bevel/>
+          </w14:textOutline>
+        </w:rPr>
+        <w:t>parts</w:t>
+      </w:r>
+      <w:r>
+        <w:rPr>
+          <w:rFonts w:ascii="Consolas" w:hAnsi="Consolas"/>
+          <w:color w:val="D4D4D4"/>
+          <w:kern w:val="0"/>
+          <w:sz w:val="16"/>
+          <w:szCs w:val="21"/>
+          <w:bdr w:val="none" w:sz="0" w:space="0" w:color="auto"/>
+          <w:lang w:val="en-GB"/>
+          <w14:textOutline w14:w="0" w14:cap="rnd" w14:cmpd="sng" w14:algn="ctr">
+            <w14:noFill/>
+            <w14:prstDash w14:val="solid"/>
+            <w14:bevel/>
+          </w14:textOutline>
+        </w:rPr>
+        <w:t xml:space="preserve"> = (</w:t>
+      </w:r>
+      <w:proofErr w:type="spellStart"/>
+      <w:proofErr w:type="gramStart"/>
+      <w:r>
+        <w:rPr>
+          <w:rFonts w:ascii="Consolas" w:hAnsi="Consolas"/>
+          <w:color w:val="9CDCFE"/>
+          <w:kern w:val="0"/>
+          <w:sz w:val="16"/>
+          <w:szCs w:val="21"/>
+          <w:bdr w:val="none" w:sz="0" w:space="0" w:color="auto"/>
+          <w:lang w:val="en-GB"/>
+          <w14:textOutline w14:w="0" w14:cap="rnd" w14:cmpd="sng" w14:algn="ctr">
+            <w14:noFill/>
+            <w14:prstDash w14:val="solid"/>
+            <w14:bevel/>
+          </w14:textOutline>
+        </w:rPr>
+        <w:t>scanner</w:t>
+      </w:r>
+      <w:r>
+        <w:rPr>
+          <w:rFonts w:ascii="Consolas" w:hAnsi="Consolas"/>
+          <w:color w:val="D4D4D4"/>
+          <w:kern w:val="0"/>
+          <w:sz w:val="16"/>
+          <w:szCs w:val="21"/>
+          <w:bdr w:val="none" w:sz="0" w:space="0" w:color="auto"/>
+          <w:lang w:val="en-GB"/>
+          <w14:textOutline w14:w="0" w14:cap="rnd" w14:cmpd="sng" w14:algn="ctr">
+            <w14:noFill/>
+            <w14:prstDash w14:val="solid"/>
+            <w14:bevel/>
+          </w14:textOutline>
+        </w:rPr>
+        <w:t>.</w:t>
+      </w:r>
+      <w:r>
+        <w:rPr>
+          <w:rFonts w:ascii="Consolas" w:hAnsi="Consolas"/>
+          <w:color w:val="DCDCAA"/>
+          <w:kern w:val="0"/>
+          <w:sz w:val="16"/>
+          <w:szCs w:val="21"/>
+          <w:bdr w:val="none" w:sz="0" w:space="0" w:color="auto"/>
+          <w:lang w:val="en-GB"/>
+          <w14:textOutline w14:w="0" w14:cap="rnd" w14:cmpd="sng" w14:algn="ctr">
+            <w14:noFill/>
+            <w14:prstDash w14:val="solid"/>
+            <w14:bevel/>
+          </w14:textOutline>
+        </w:rPr>
+        <w:t>nextLine</w:t>
+      </w:r>
+      <w:proofErr w:type="spellEnd"/>
+      <w:proofErr w:type="gramEnd"/>
+      <w:r>
+        <w:rPr>
+          <w:rFonts w:ascii="Consolas" w:hAnsi="Consolas"/>
+          <w:color w:val="D4D4D4"/>
+          <w:kern w:val="0"/>
+          <w:sz w:val="16"/>
+          <w:szCs w:val="21"/>
+          <w:bdr w:val="none" w:sz="0" w:space="0" w:color="auto"/>
+          <w:lang w:val="en-GB"/>
+          <w14:textOutline w14:w="0" w14:cap="rnd" w14:cmpd="sng" w14:algn="ctr">
+            <w14:noFill/>
+            <w14:prstDash w14:val="solid"/>
+            <w14:bevel/>
+          </w14:textOutline>
+        </w:rPr>
+        <w:t>()).</w:t>
+      </w:r>
+      <w:r>
+        <w:rPr>
+          <w:rFonts w:ascii="Consolas" w:hAnsi="Consolas"/>
+          <w:color w:val="DCDCAA"/>
+          <w:kern w:val="0"/>
+          <w:sz w:val="16"/>
+          <w:szCs w:val="21"/>
+          <w:bdr w:val="none" w:sz="0" w:space="0" w:color="auto"/>
+          <w:lang w:val="en-GB"/>
+          <w14:textOutline w14:w="0" w14:cap="rnd" w14:cmpd="sng" w14:algn="ctr">
+            <w14:noFill/>
+            <w14:prstDash w14:val="solid"/>
+            <w14:bevel/>
+          </w14:textOutline>
+        </w:rPr>
+        <w:t>split</w:t>
+      </w:r>
+      <w:r>
+        <w:rPr>
+          <w:rFonts w:ascii="Consolas" w:hAnsi="Consolas"/>
+          <w:color w:val="D4D4D4"/>
+          <w:kern w:val="0"/>
+          <w:sz w:val="16"/>
+          <w:szCs w:val="21"/>
+          <w:bdr w:val="none" w:sz="0" w:space="0" w:color="auto"/>
+          <w:lang w:val="en-GB"/>
+          <w14:textOutline w14:w="0" w14:cap="rnd" w14:cmpd="sng" w14:algn="ctr">
+            <w14:noFill/>
+            <w14:prstDash w14:val="solid"/>
+            <w14:bevel/>
+          </w14:textOutline>
+        </w:rPr>
+        <w:t>(</w:t>
+      </w:r>
+      <w:r>
+        <w:rPr>
+          <w:rFonts w:ascii="Consolas" w:hAnsi="Consolas"/>
+          <w:color w:val="CE9178"/>
+          <w:kern w:val="0"/>
+          <w:sz w:val="16"/>
+          <w:szCs w:val="21"/>
+          <w:bdr w:val="none" w:sz="0" w:space="0" w:color="auto"/>
+          <w:lang w:val="en-GB"/>
+          <w14:textOutline w14:w="0" w14:cap="rnd" w14:cmpd="sng" w14:algn="ctr">
+            <w14:noFill/>
+            <w14:prstDash w14:val="solid"/>
+            <w14:bevel/>
+          </w14:textOutline>
+        </w:rPr>
+        <w:t>" "</w:t>
+      </w:r>
+      <w:r>
+        <w:rPr>
+          <w:rFonts w:ascii="Consolas" w:hAnsi="Consolas"/>
+          <w:color w:val="D4D4D4"/>
+          <w:kern w:val="0"/>
+          <w:sz w:val="16"/>
+          <w:szCs w:val="21"/>
+          <w:bdr w:val="none" w:sz="0" w:space="0" w:color="auto"/>
+          <w:lang w:val="en-GB"/>
+          <w14:textOutline w14:w="0" w14:cap="rnd" w14:cmpd="sng" w14:algn="ctr">
+            <w14:noFill/>
+            <w14:prstDash w14:val="solid"/>
+            <w14:bevel/>
+          </w14:textOutline>
+        </w:rPr>
+        <w:t>);</w:t>
+      </w:r>
+    </w:p>
+    <w:p>
+      <w:pPr>
+        <w:pBdr>
+          <w:top w:val="none" w:sz="0" w:space="0" w:color="auto"/>
+          <w:left w:val="none" w:sz="0" w:space="0" w:color="auto"/>
+          <w:bottom w:val="none" w:sz="0" w:space="0" w:color="auto"/>
+          <w:right w:val="none" w:sz="0" w:space="0" w:color="auto"/>
+          <w:between w:val="none" w:sz="0" w:space="0" w:color="auto"/>
+          <w:bar w:val="none" w:sz="0" w:color="auto"/>
+        </w:pBdr>
+        <w:suppressAutoHyphens w:val="0"/>
+        <w:spacing w:line="285" w:lineRule="atLeast"/>
+        <w:rPr>
+          <w:rFonts w:ascii="Consolas" w:hAnsi="Consolas"/>
+          <w:color w:val="D4D4D4"/>
+          <w:kern w:val="0"/>
+          <w:sz w:val="16"/>
+          <w:szCs w:val="21"/>
+          <w:bdr w:val="none" w:sz="0" w:space="0" w:color="auto"/>
+          <w:lang w:val="en-GB"/>
+          <w14:textOutline w14:w="0" w14:cap="rnd" w14:cmpd="sng" w14:algn="ctr">
+            <w14:noFill/>
+            <w14:prstDash w14:val="solid"/>
+            <w14:bevel/>
+          </w14:textOutline>
+        </w:rPr>
+      </w:pPr>
+      <w:r>
+        <w:rPr>
+          <w:rFonts w:ascii="Consolas" w:hAnsi="Consolas"/>
+          <w:color w:val="D4D4D4"/>
+          <w:kern w:val="0"/>
+          <w:sz w:val="16"/>
+          <w:szCs w:val="21"/>
+          <w:bdr w:val="none" w:sz="0" w:space="0" w:color="auto"/>
+          <w:lang w:val="en-GB"/>
+          <w14:textOutline w14:w="0" w14:cap="rnd" w14:cmpd="sng" w14:algn="ctr">
+            <w14:noFill/>
+            <w14:prstDash w14:val="solid"/>
+            <w14:bevel/>
+          </w14:textOutline>
+        </w:rPr>
+        <w:t xml:space="preserve">                </w:t>
+      </w:r>
+      <w:r>
+        <w:rPr>
+          <w:rFonts w:ascii="Consolas" w:hAnsi="Consolas"/>
+          <w:color w:val="C586C0"/>
+          <w:kern w:val="0"/>
+          <w:sz w:val="16"/>
+          <w:szCs w:val="21"/>
+          <w:bdr w:val="none" w:sz="0" w:space="0" w:color="auto"/>
+          <w:lang w:val="en-GB"/>
+          <w14:textOutline w14:w="0" w14:cap="rnd" w14:cmpd="sng" w14:algn="ctr">
+            <w14:noFill/>
+            <w14:prstDash w14:val="solid"/>
+            <w14:bevel/>
+          </w14:textOutline>
+        </w:rPr>
+        <w:t>if</w:t>
+      </w:r>
+      <w:r>
+        <w:rPr>
+          <w:rFonts w:ascii="Consolas" w:hAnsi="Consolas"/>
+          <w:color w:val="D4D4D4"/>
+          <w:kern w:val="0"/>
+          <w:sz w:val="16"/>
+          <w:szCs w:val="21"/>
+          <w:bdr w:val="none" w:sz="0" w:space="0" w:color="auto"/>
+          <w:lang w:val="en-GB"/>
+          <w14:textOutline w14:w="0" w14:cap="rnd" w14:cmpd="sng" w14:algn="ctr">
+            <w14:noFill/>
+            <w14:prstDash w14:val="solid"/>
+            <w14:bevel/>
+          </w14:textOutline>
+        </w:rPr>
+        <w:t xml:space="preserve"> (</w:t>
+      </w:r>
+      <w:proofErr w:type="spellStart"/>
+      <w:proofErr w:type="gramStart"/>
+      <w:r>
+        <w:rPr>
+          <w:rFonts w:ascii="Consolas" w:hAnsi="Consolas"/>
+          <w:color w:val="9CDCFE"/>
+          <w:kern w:val="0"/>
+          <w:sz w:val="16"/>
+          <w:szCs w:val="21"/>
+          <w:bdr w:val="none" w:sz="0" w:space="0" w:color="auto"/>
+          <w:lang w:val="en-GB"/>
+          <w14:textOutline w14:w="0" w14:cap="rnd" w14:cmpd="sng" w14:algn="ctr">
+            <w14:noFill/>
+            <w14:prstDash w14:val="solid"/>
+            <w14:bevel/>
+          </w14:textOutline>
+        </w:rPr>
+        <w:t>parts</w:t>
+      </w:r>
+      <w:r>
+        <w:rPr>
+          <w:rFonts w:ascii="Consolas" w:hAnsi="Consolas"/>
+          <w:color w:val="D4D4D4"/>
+          <w:kern w:val="0"/>
+          <w:sz w:val="16"/>
+          <w:szCs w:val="21"/>
+          <w:bdr w:val="none" w:sz="0" w:space="0" w:color="auto"/>
+          <w:lang w:val="en-GB"/>
+          <w14:textOutline w14:w="0" w14:cap="rnd" w14:cmpd="sng" w14:algn="ctr">
+            <w14:noFill/>
+            <w14:prstDash w14:val="solid"/>
+            <w14:bevel/>
+          </w14:textOutline>
+        </w:rPr>
+        <w:t>.</w:t>
+      </w:r>
+      <w:r>
+        <w:rPr>
+          <w:rFonts w:ascii="Consolas" w:hAnsi="Consolas"/>
+          <w:color w:val="4FC1FF"/>
+          <w:kern w:val="0"/>
+          <w:sz w:val="16"/>
+          <w:szCs w:val="21"/>
+          <w:bdr w:val="none" w:sz="0" w:space="0" w:color="auto"/>
+          <w:lang w:val="en-GB"/>
+          <w14:textOutline w14:w="0" w14:cap="rnd" w14:cmpd="sng" w14:algn="ctr">
+            <w14:noFill/>
+            <w14:prstDash w14:val="solid"/>
+            <w14:bevel/>
+          </w14:textOutline>
+        </w:rPr>
+        <w:t>length</w:t>
+      </w:r>
+      <w:proofErr w:type="spellEnd"/>
+      <w:proofErr w:type="gramEnd"/>
+      <w:r>
+        <w:rPr>
+          <w:rFonts w:ascii="Consolas" w:hAnsi="Consolas"/>
+          <w:color w:val="D4D4D4"/>
+          <w:kern w:val="0"/>
+          <w:sz w:val="16"/>
+          <w:szCs w:val="21"/>
+          <w:bdr w:val="none" w:sz="0" w:space="0" w:color="auto"/>
+          <w:lang w:val="en-GB"/>
+          <w14:textOutline w14:w="0" w14:cap="rnd" w14:cmpd="sng" w14:algn="ctr">
+            <w14:noFill/>
+            <w14:prstDash w14:val="solid"/>
+            <w14:bevel/>
+          </w14:textOutline>
+        </w:rPr>
+        <w:t xml:space="preserve"> == </w:t>
+      </w:r>
+      <w:r>
+        <w:rPr>
+          <w:rFonts w:ascii="Consolas" w:hAnsi="Consolas"/>
+          <w:color w:val="B5CEA8"/>
+          <w:kern w:val="0"/>
+          <w:sz w:val="16"/>
+          <w:szCs w:val="21"/>
+          <w:bdr w:val="none" w:sz="0" w:space="0" w:color="auto"/>
+          <w:lang w:val="en-GB"/>
+          <w14:textOutline w14:w="0" w14:cap="rnd" w14:cmpd="sng" w14:algn="ctr">
+            <w14:noFill/>
+            <w14:prstDash w14:val="solid"/>
+            <w14:bevel/>
+          </w14:textOutline>
+        </w:rPr>
+        <w:t>2</w:t>
+      </w:r>
+      <w:r>
+        <w:rPr>
+          <w:rFonts w:ascii="Consolas" w:hAnsi="Consolas"/>
+          <w:color w:val="D4D4D4"/>
+          <w:kern w:val="0"/>
+          <w:sz w:val="16"/>
+          <w:szCs w:val="21"/>
+          <w:bdr w:val="none" w:sz="0" w:space="0" w:color="auto"/>
+          <w:lang w:val="en-GB"/>
+          <w14:textOutline w14:w="0" w14:cap="rnd" w14:cmpd="sng" w14:algn="ctr">
+            <w14:noFill/>
+            <w14:prstDash w14:val="solid"/>
+            <w14:bevel/>
+          </w14:textOutline>
+        </w:rPr>
+        <w:t>) {</w:t>
+      </w:r>
+    </w:p>
+    <w:p>
+      <w:pPr>
+        <w:pBdr>
+          <w:top w:val="none" w:sz="0" w:space="0" w:color="auto"/>
+          <w:left w:val="none" w:sz="0" w:space="0" w:color="auto"/>
+          <w:bottom w:val="none" w:sz="0" w:space="0" w:color="auto"/>
+          <w:right w:val="none" w:sz="0" w:space="0" w:color="auto"/>
+          <w:between w:val="none" w:sz="0" w:space="0" w:color="auto"/>
+          <w:bar w:val="none" w:sz="0" w:color="auto"/>
+        </w:pBdr>
+        <w:suppressAutoHyphens w:val="0"/>
+        <w:spacing w:line="285" w:lineRule="atLeast"/>
+        <w:rPr>
+          <w:rFonts w:ascii="Consolas" w:hAnsi="Consolas"/>
+          <w:color w:val="D4D4D4"/>
+          <w:kern w:val="0"/>
+          <w:sz w:val="16"/>
+          <w:szCs w:val="21"/>
+          <w:bdr w:val="none" w:sz="0" w:space="0" w:color="auto"/>
+          <w:lang w:val="en-GB"/>
+          <w14:textOutline w14:w="0" w14:cap="rnd" w14:cmpd="sng" w14:algn="ctr">
+            <w14:noFill/>
+            <w14:prstDash w14:val="solid"/>
+            <w14:bevel/>
+          </w14:textOutline>
+        </w:rPr>
+      </w:pPr>
+      <w:r>
+        <w:rPr>
+          <w:rFonts w:ascii="Consolas" w:hAnsi="Consolas"/>
+          <w:color w:val="D4D4D4"/>
+          <w:kern w:val="0"/>
+          <w:sz w:val="16"/>
+          <w:szCs w:val="21"/>
+          <w:bdr w:val="none" w:sz="0" w:space="0" w:color="auto"/>
+          <w:lang w:val="en-GB"/>
+          <w14:textOutline w14:w="0" w14:cap="rnd" w14:cmpd="sng" w14:algn="ctr">
+            <w14:noFill/>
+            <w14:prstDash w14:val="solid"/>
+            <w14:bevel/>
+          </w14:textOutline>
+        </w:rPr>
+        <w:t xml:space="preserve">                    </w:t>
+      </w:r>
+      <w:r>
+        <w:rPr>
+          <w:rFonts w:ascii="Consolas" w:hAnsi="Consolas"/>
+          <w:color w:val="C586C0"/>
+          <w:kern w:val="0"/>
+          <w:sz w:val="16"/>
+          <w:szCs w:val="21"/>
+          <w:bdr w:val="none" w:sz="0" w:space="0" w:color="auto"/>
+          <w:lang w:val="en-GB"/>
+          <w14:textOutline w14:w="0" w14:cap="rnd" w14:cmpd="sng" w14:algn="ctr">
+            <w14:noFill/>
+            <w14:prstDash w14:val="solid"/>
+            <w14:bevel/>
+          </w14:textOutline>
+        </w:rPr>
+        <w:t>for</w:t>
+      </w:r>
+      <w:r>
+        <w:rPr>
+          <w:rFonts w:ascii="Consolas" w:hAnsi="Consolas"/>
+          <w:color w:val="D4D4D4"/>
+          <w:kern w:val="0"/>
+          <w:sz w:val="16"/>
+          <w:szCs w:val="21"/>
+          <w:bdr w:val="none" w:sz="0" w:space="0" w:color="auto"/>
+          <w:lang w:val="en-GB"/>
+          <w14:textOutline w14:w="0" w14:cap="rnd" w14:cmpd="sng" w14:algn="ctr">
+            <w14:noFill/>
+            <w14:prstDash w14:val="solid"/>
+            <w14:bevel/>
+          </w14:textOutline>
+        </w:rPr>
+        <w:t xml:space="preserve"> (</w:t>
+      </w:r>
+      <w:r>
+        <w:rPr>
+          <w:rFonts w:ascii="Consolas" w:hAnsi="Consolas"/>
+          <w:color w:val="4EC9B0"/>
+          <w:kern w:val="0"/>
+          <w:sz w:val="16"/>
+          <w:szCs w:val="21"/>
+          <w:bdr w:val="none" w:sz="0" w:space="0" w:color="auto"/>
+          <w:lang w:val="en-GB"/>
+          <w14:textOutline w14:w="0" w14:cap="rnd" w14:cmpd="sng" w14:algn="ctr">
+            <w14:noFill/>
+            <w14:prstDash w14:val="solid"/>
+            <w14:bevel/>
+          </w14:textOutline>
+        </w:rPr>
+        <w:t>int</w:t>
+      </w:r>
+      <w:r>
+        <w:rPr>
+          <w:rFonts w:ascii="Consolas" w:hAnsi="Consolas"/>
+          <w:color w:val="D4D4D4"/>
+          <w:kern w:val="0"/>
+          <w:sz w:val="16"/>
+          <w:szCs w:val="21"/>
+          <w:bdr w:val="none" w:sz="0" w:space="0" w:color="auto"/>
+          <w:lang w:val="en-GB"/>
+          <w14:textOutline w14:w="0" w14:cap="rnd" w14:cmpd="sng" w14:algn="ctr">
+            <w14:noFill/>
+            <w14:prstDash w14:val="solid"/>
+            <w14:bevel/>
+          </w14:textOutline>
+        </w:rPr>
+        <w:t xml:space="preserve"> </w:t>
+      </w:r>
+      <w:proofErr w:type="spellStart"/>
+      <w:r>
+        <w:rPr>
+          <w:rFonts w:ascii="Consolas" w:hAnsi="Consolas"/>
+          <w:color w:val="9CDCFE"/>
+          <w:kern w:val="0"/>
+          <w:sz w:val="16"/>
+          <w:szCs w:val="21"/>
+          <w:bdr w:val="none" w:sz="0" w:space="0" w:color="auto"/>
+          <w:lang w:val="en-GB"/>
+          <w14:textOutline w14:w="0" w14:cap="rnd" w14:cmpd="sng" w14:algn="ctr">
+            <w14:noFill/>
+            <w14:prstDash w14:val="solid"/>
+            <w14:bevel/>
+          </w14:textOutline>
+        </w:rPr>
+        <w:t>i</w:t>
+      </w:r>
+      <w:proofErr w:type="spellEnd"/>
+      <w:r>
+        <w:rPr>
+          <w:rFonts w:ascii="Consolas" w:hAnsi="Consolas"/>
+          <w:color w:val="D4D4D4"/>
+          <w:kern w:val="0"/>
+          <w:sz w:val="16"/>
+          <w:szCs w:val="21"/>
+          <w:bdr w:val="none" w:sz="0" w:space="0" w:color="auto"/>
+          <w:lang w:val="en-GB"/>
+          <w14:textOutline w14:w="0" w14:cap="rnd" w14:cmpd="sng" w14:algn="ctr">
+            <w14:noFill/>
+            <w14:prstDash w14:val="solid"/>
+            <w14:bevel/>
+          </w14:textOutline>
+        </w:rPr>
+        <w:t xml:space="preserve"> = </w:t>
+      </w:r>
+      <w:r>
+        <w:rPr>
+          <w:rFonts w:ascii="Consolas" w:hAnsi="Consolas"/>
+          <w:color w:val="B5CEA8"/>
+          <w:kern w:val="0"/>
+          <w:sz w:val="16"/>
+          <w:szCs w:val="21"/>
+          <w:bdr w:val="none" w:sz="0" w:space="0" w:color="auto"/>
+          <w:lang w:val="en-GB"/>
+          <w14:textOutline w14:w="0" w14:cap="rnd" w14:cmpd="sng" w14:algn="ctr">
+            <w14:noFill/>
+            <w14:prstDash w14:val="solid"/>
+            <w14:bevel/>
+          </w14:textOutline>
+        </w:rPr>
+        <w:t>0</w:t>
+      </w:r>
+      <w:r>
+        <w:rPr>
+          <w:rFonts w:ascii="Consolas" w:hAnsi="Consolas"/>
+          <w:color w:val="D4D4D4"/>
+          <w:kern w:val="0"/>
+          <w:sz w:val="16"/>
+          <w:szCs w:val="21"/>
+          <w:bdr w:val="none" w:sz="0" w:space="0" w:color="auto"/>
+          <w:lang w:val="en-GB"/>
+          <w14:textOutline w14:w="0" w14:cap="rnd" w14:cmpd="sng" w14:algn="ctr">
+            <w14:noFill/>
+            <w14:prstDash w14:val="solid"/>
+            <w14:bevel/>
+          </w14:textOutline>
+        </w:rPr>
+        <w:t xml:space="preserve">; </w:t>
+      </w:r>
+      <w:proofErr w:type="spellStart"/>
+      <w:r>
+        <w:rPr>
+          <w:rFonts w:ascii="Consolas" w:hAnsi="Consolas"/>
+          <w:color w:val="9CDCFE"/>
+          <w:kern w:val="0"/>
+          <w:sz w:val="16"/>
+          <w:szCs w:val="21"/>
+          <w:bdr w:val="none" w:sz="0" w:space="0" w:color="auto"/>
+          <w:lang w:val="en-GB"/>
+          <w14:textOutline w14:w="0" w14:cap="rnd" w14:cmpd="sng" w14:algn="ctr">
+            <w14:noFill/>
+            <w14:prstDash w14:val="solid"/>
+            <w14:bevel/>
+          </w14:textOutline>
+        </w:rPr>
+        <w:t>i</w:t>
+      </w:r>
+      <w:proofErr w:type="spellEnd"/>
+      <w:r>
+        <w:rPr>
+          <w:rFonts w:ascii="Consolas" w:hAnsi="Consolas"/>
+          <w:color w:val="D4D4D4"/>
+          <w:kern w:val="0"/>
+          <w:sz w:val="16"/>
+          <w:szCs w:val="21"/>
+          <w:bdr w:val="none" w:sz="0" w:space="0" w:color="auto"/>
+          <w:lang w:val="en-GB"/>
+          <w14:textOutline w14:w="0" w14:cap="rnd" w14:cmpd="sng" w14:algn="ctr">
+            <w14:noFill/>
+            <w14:prstDash w14:val="solid"/>
+            <w14:bevel/>
+          </w14:textOutline>
+        </w:rPr>
+        <w:t xml:space="preserve"> &lt; </w:t>
+      </w:r>
+      <w:proofErr w:type="spellStart"/>
+      <w:r>
+        <w:rPr>
+          <w:rFonts w:ascii="Consolas" w:hAnsi="Consolas"/>
+          <w:color w:val="4EC9B0"/>
+          <w:kern w:val="0"/>
+          <w:sz w:val="16"/>
+          <w:szCs w:val="21"/>
+          <w:bdr w:val="none" w:sz="0" w:space="0" w:color="auto"/>
+          <w:lang w:val="en-GB"/>
+          <w14:textOutline w14:w="0" w14:cap="rnd" w14:cmpd="sng" w14:algn="ctr">
+            <w14:noFill/>
+            <w14:prstDash w14:val="solid"/>
+            <w14:bevel/>
+          </w14:textOutline>
+        </w:rPr>
+        <w:t>Integer</w:t>
+      </w:r>
+      <w:r>
+        <w:rPr>
+          <w:rFonts w:ascii="Consolas" w:hAnsi="Consolas"/>
+          <w:color w:val="D4D4D4"/>
+          <w:kern w:val="0"/>
+          <w:sz w:val="16"/>
+          <w:szCs w:val="21"/>
+          <w:bdr w:val="none" w:sz="0" w:space="0" w:color="auto"/>
+          <w:lang w:val="en-GB"/>
+          <w14:textOutline w14:w="0" w14:cap="rnd" w14:cmpd="sng" w14:algn="ctr">
+            <w14:noFill/>
+            <w14:prstDash w14:val="solid"/>
+            <w14:bevel/>
+          </w14:textOutline>
+        </w:rPr>
+        <w:t>.</w:t>
+      </w:r>
+      <w:r>
+        <w:rPr>
+          <w:rFonts w:ascii="Consolas" w:hAnsi="Consolas"/>
+          <w:color w:val="DCDCAA"/>
+          <w:kern w:val="0"/>
+          <w:sz w:val="16"/>
+          <w:szCs w:val="21"/>
+          <w:bdr w:val="none" w:sz="0" w:space="0" w:color="auto"/>
+          <w:lang w:val="en-GB"/>
+          <w14:textOutline w14:w="0" w14:cap="rnd" w14:cmpd="sng" w14:algn="ctr">
+            <w14:noFill/>
+            <w14:prstDash w14:val="solid"/>
+            <w14:bevel/>
+          </w14:textOutline>
+        </w:rPr>
+        <w:t>parseInt</w:t>
+      </w:r>
+      <w:proofErr w:type="spellEnd"/>
+      <w:r>
+        <w:rPr>
+          <w:rFonts w:ascii="Consolas" w:hAnsi="Consolas"/>
+          <w:color w:val="D4D4D4"/>
+          <w:kern w:val="0"/>
+          <w:sz w:val="16"/>
+          <w:szCs w:val="21"/>
+          <w:bdr w:val="none" w:sz="0" w:space="0" w:color="auto"/>
+          <w:lang w:val="en-GB"/>
+          <w14:textOutline w14:w="0" w14:cap="rnd" w14:cmpd="sng" w14:algn="ctr">
+            <w14:noFill/>
+            <w14:prstDash w14:val="solid"/>
+            <w14:bevel/>
+          </w14:textOutline>
+        </w:rPr>
+        <w:t>(</w:t>
+      </w:r>
+      <w:proofErr w:type="gramStart"/>
+      <w:r>
+        <w:rPr>
+          <w:rFonts w:ascii="Consolas" w:hAnsi="Consolas"/>
+          <w:color w:val="9CDCFE"/>
+          <w:kern w:val="0"/>
+          <w:sz w:val="16"/>
+          <w:szCs w:val="21"/>
+          <w:bdr w:val="none" w:sz="0" w:space="0" w:color="auto"/>
+          <w:lang w:val="en-GB"/>
+          <w14:textOutline w14:w="0" w14:cap="rnd" w14:cmpd="sng" w14:algn="ctr">
+            <w14:noFill/>
+            <w14:prstDash w14:val="solid"/>
+            <w14:bevel/>
+          </w14:textOutline>
+        </w:rPr>
+        <w:t>parts</w:t>
+      </w:r>
+      <w:r>
+        <w:rPr>
+          <w:rFonts w:ascii="Consolas" w:hAnsi="Consolas"/>
+          <w:color w:val="D4D4D4"/>
+          <w:kern w:val="0"/>
+          <w:sz w:val="16"/>
+          <w:szCs w:val="21"/>
+          <w:bdr w:val="none" w:sz="0" w:space="0" w:color="auto"/>
+          <w:lang w:val="en-GB"/>
+          <w14:textOutline w14:w="0" w14:cap="rnd" w14:cmpd="sng" w14:algn="ctr">
+            <w14:noFill/>
+            <w14:prstDash w14:val="solid"/>
+            <w14:bevel/>
+          </w14:textOutline>
+        </w:rPr>
+        <w:t>[</w:t>
+      </w:r>
+      <w:proofErr w:type="gramEnd"/>
+      <w:r>
+        <w:rPr>
+          <w:rFonts w:ascii="Consolas" w:hAnsi="Consolas"/>
+          <w:color w:val="B5CEA8"/>
+          <w:kern w:val="0"/>
+          <w:sz w:val="16"/>
+          <w:szCs w:val="21"/>
+          <w:bdr w:val="none" w:sz="0" w:space="0" w:color="auto"/>
+          <w:lang w:val="en-GB"/>
+          <w14:textOutline w14:w="0" w14:cap="rnd" w14:cmpd="sng" w14:algn="ctr">
+            <w14:noFill/>
+            <w14:prstDash w14:val="solid"/>
+            <w14:bevel/>
+          </w14:textOutline>
+        </w:rPr>
+        <w:t>1</w:t>
+      </w:r>
+      <w:r>
+        <w:rPr>
+          <w:rFonts w:ascii="Consolas" w:hAnsi="Consolas"/>
+          <w:color w:val="D4D4D4"/>
+          <w:kern w:val="0"/>
+          <w:sz w:val="16"/>
+          <w:szCs w:val="21"/>
+          <w:bdr w:val="none" w:sz="0" w:space="0" w:color="auto"/>
+          <w:lang w:val="en-GB"/>
+          <w14:textOutline w14:w="0" w14:cap="rnd" w14:cmpd="sng" w14:algn="ctr">
+            <w14:noFill/>
+            <w14:prstDash w14:val="solid"/>
+            <w14:bevel/>
+          </w14:textOutline>
+        </w:rPr>
+        <w:t xml:space="preserve">]); </w:t>
+      </w:r>
+      <w:proofErr w:type="spellStart"/>
+      <w:r>
+        <w:rPr>
+          <w:rFonts w:ascii="Consolas" w:hAnsi="Consolas"/>
+          <w:color w:val="9CDCFE"/>
+          <w:kern w:val="0"/>
+          <w:sz w:val="16"/>
+          <w:szCs w:val="21"/>
+          <w:bdr w:val="none" w:sz="0" w:space="0" w:color="auto"/>
+          <w:lang w:val="en-GB"/>
+          <w14:textOutline w14:w="0" w14:cap="rnd" w14:cmpd="sng" w14:algn="ctr">
+            <w14:noFill/>
+            <w14:prstDash w14:val="solid"/>
+            <w14:bevel/>
+          </w14:textOutline>
+        </w:rPr>
+        <w:t>i</w:t>
+      </w:r>
+      <w:proofErr w:type="spellEnd"/>
+      <w:r>
+        <w:rPr>
+          <w:rFonts w:ascii="Consolas" w:hAnsi="Consolas"/>
+          <w:color w:val="D4D4D4"/>
+          <w:kern w:val="0"/>
+          <w:sz w:val="16"/>
+          <w:szCs w:val="21"/>
+          <w:bdr w:val="none" w:sz="0" w:space="0" w:color="auto"/>
+          <w:lang w:val="en-GB"/>
+          <w14:textOutline w14:w="0" w14:cap="rnd" w14:cmpd="sng" w14:algn="ctr">
+            <w14:noFill/>
+            <w14:prstDash w14:val="solid"/>
+            <w14:bevel/>
+          </w14:textOutline>
+        </w:rPr>
+        <w:t>++) {</w:t>
+      </w:r>
+    </w:p>
+    <w:p>
+      <w:pPr>
+        <w:pBdr>
+          <w:top w:val="none" w:sz="0" w:space="0" w:color="auto"/>
+          <w:left w:val="none" w:sz="0" w:space="0" w:color="auto"/>
+          <w:bottom w:val="none" w:sz="0" w:space="0" w:color="auto"/>
+          <w:right w:val="none" w:sz="0" w:space="0" w:color="auto"/>
+          <w:between w:val="none" w:sz="0" w:space="0" w:color="auto"/>
+          <w:bar w:val="none" w:sz="0" w:color="auto"/>
+        </w:pBdr>
+        <w:suppressAutoHyphens w:val="0"/>
+        <w:spacing w:line="285" w:lineRule="atLeast"/>
+        <w:rPr>
+          <w:rFonts w:ascii="Consolas" w:hAnsi="Consolas"/>
+          <w:color w:val="D4D4D4"/>
+          <w:kern w:val="0"/>
+          <w:sz w:val="16"/>
+          <w:szCs w:val="21"/>
+          <w:bdr w:val="none" w:sz="0" w:space="0" w:color="auto"/>
+          <w:lang w:val="en-GB"/>
+          <w14:textOutline w14:w="0" w14:cap="rnd" w14:cmpd="sng" w14:algn="ctr">
+            <w14:noFill/>
+            <w14:prstDash w14:val="solid"/>
+            <w14:bevel/>
+          </w14:textOutline>
+        </w:rPr>
+      </w:pPr>
+      <w:r>
+        <w:rPr>
+          <w:rFonts w:ascii="Consolas" w:hAnsi="Consolas"/>
+          <w:color w:val="D4D4D4"/>
+          <w:kern w:val="0"/>
+          <w:sz w:val="16"/>
+          <w:szCs w:val="21"/>
+          <w:bdr w:val="none" w:sz="0" w:space="0" w:color="auto"/>
+          <w:lang w:val="en-GB"/>
+          <w14:textOutline w14:w="0" w14:cap="rnd" w14:cmpd="sng" w14:algn="ctr">
+            <w14:noFill/>
+            <w14:prstDash w14:val="solid"/>
+            <w14:bevel/>
+          </w14:textOutline>
+        </w:rPr>
+        <w:t xml:space="preserve">                        </w:t>
+      </w:r>
+      <w:proofErr w:type="spellStart"/>
+      <w:r>
+        <w:rPr>
+          <w:rFonts w:ascii="Consolas" w:hAnsi="Consolas"/>
+          <w:color w:val="9CDCFE"/>
+          <w:kern w:val="0"/>
+          <w:sz w:val="16"/>
+          <w:szCs w:val="21"/>
+          <w:bdr w:val="none" w:sz="0" w:space="0" w:color="auto"/>
+          <w:lang w:val="en-GB"/>
+          <w14:textOutline w14:w="0" w14:cap="rnd" w14:cmpd="sng" w14:algn="ctr">
+            <w14:noFill/>
+            <w14:prstDash w14:val="solid"/>
+            <w14:bevel/>
+          </w14:textOutline>
+        </w:rPr>
+        <w:t>lines</w:t>
+      </w:r>
+      <w:r>
+        <w:rPr>
+          <w:rFonts w:ascii="Consolas" w:hAnsi="Consolas"/>
+          <w:color w:val="D4D4D4"/>
+          <w:kern w:val="0"/>
+          <w:sz w:val="16"/>
+          <w:szCs w:val="21"/>
+          <w:bdr w:val="none" w:sz="0" w:space="0" w:color="auto"/>
+          <w:lang w:val="en-GB"/>
+          <w14:textOutline w14:w="0" w14:cap="rnd" w14:cmpd="sng" w14:algn="ctr">
+            <w14:noFill/>
+            <w14:prstDash w14:val="solid"/>
+            <w14:bevel/>
+          </w14:textOutline>
+        </w:rPr>
+        <w:t>.</w:t>
+      </w:r>
+      <w:r>
+        <w:rPr>
+          <w:rFonts w:ascii="Consolas" w:hAnsi="Consolas"/>
+          <w:color w:val="DCDCAA"/>
+          <w:kern w:val="0"/>
+          <w:sz w:val="16"/>
+          <w:szCs w:val="21"/>
+          <w:bdr w:val="none" w:sz="0" w:space="0" w:color="auto"/>
+          <w:lang w:val="en-GB"/>
+          <w14:textOutline w14:w="0" w14:cap="rnd" w14:cmpd="sng" w14:algn="ctr">
+            <w14:noFill/>
+            <w14:prstDash w14:val="solid"/>
+            <w14:bevel/>
+          </w14:textOutline>
+        </w:rPr>
+        <w:t>add</w:t>
+      </w:r>
+      <w:proofErr w:type="spellEnd"/>
+      <w:r>
+        <w:rPr>
+          <w:rFonts w:ascii="Consolas" w:hAnsi="Consolas"/>
+          <w:color w:val="D4D4D4"/>
+          <w:kern w:val="0"/>
+          <w:sz w:val="16"/>
+          <w:szCs w:val="21"/>
+          <w:bdr w:val="none" w:sz="0" w:space="0" w:color="auto"/>
+          <w:lang w:val="en-GB"/>
+          <w14:textOutline w14:w="0" w14:cap="rnd" w14:cmpd="sng" w14:algn="ctr">
+            <w14:noFill/>
+            <w14:prstDash w14:val="solid"/>
+            <w14:bevel/>
+          </w14:textOutline>
+        </w:rPr>
+        <w:t>(</w:t>
+      </w:r>
+      <w:proofErr w:type="gramStart"/>
+      <w:r>
+        <w:rPr>
+          <w:rFonts w:ascii="Consolas" w:hAnsi="Consolas"/>
+          <w:color w:val="9CDCFE"/>
+          <w:kern w:val="0"/>
+          <w:sz w:val="16"/>
+          <w:szCs w:val="21"/>
+          <w:bdr w:val="none" w:sz="0" w:space="0" w:color="auto"/>
+          <w:lang w:val="en-GB"/>
+          <w14:textOutline w14:w="0" w14:cap="rnd" w14:cmpd="sng" w14:algn="ctr">
+            <w14:noFill/>
+            <w14:prstDash w14:val="solid"/>
+            <w14:bevel/>
+          </w14:textOutline>
+        </w:rPr>
+        <w:t>parts</w:t>
+      </w:r>
+      <w:r>
+        <w:rPr>
+          <w:rFonts w:ascii="Consolas" w:hAnsi="Consolas"/>
+          <w:color w:val="D4D4D4"/>
+          <w:kern w:val="0"/>
+          <w:sz w:val="16"/>
+          <w:szCs w:val="21"/>
+          <w:bdr w:val="none" w:sz="0" w:space="0" w:color="auto"/>
+          <w:lang w:val="en-GB"/>
+          <w14:textOutline w14:w="0" w14:cap="rnd" w14:cmpd="sng" w14:algn="ctr">
+            <w14:noFill/>
+            <w14:prstDash w14:val="solid"/>
+            <w14:bevel/>
+          </w14:textOutline>
+        </w:rPr>
+        <w:t>[</w:t>
+      </w:r>
+      <w:proofErr w:type="gramEnd"/>
+      <w:r>
+        <w:rPr>
+          <w:rFonts w:ascii="Consolas" w:hAnsi="Consolas"/>
+          <w:color w:val="B5CEA8"/>
+          <w:kern w:val="0"/>
+          <w:sz w:val="16"/>
+          <w:szCs w:val="21"/>
+          <w:bdr w:val="none" w:sz="0" w:space="0" w:color="auto"/>
+          <w:lang w:val="en-GB"/>
+          <w14:textOutline w14:w="0" w14:cap="rnd" w14:cmpd="sng" w14:algn="ctr">
+            <w14:noFill/>
+            <w14:prstDash w14:val="solid"/>
+            <w14:bevel/>
+          </w14:textOutline>
+        </w:rPr>
+        <w:t>0</w:t>
+      </w:r>
+      <w:r>
+        <w:rPr>
+          <w:rFonts w:ascii="Consolas" w:hAnsi="Consolas"/>
+          <w:color w:val="D4D4D4"/>
+          <w:kern w:val="0"/>
+          <w:sz w:val="16"/>
+          <w:szCs w:val="21"/>
+          <w:bdr w:val="none" w:sz="0" w:space="0" w:color="auto"/>
+          <w:lang w:val="en-GB"/>
+          <w14:textOutline w14:w="0" w14:cap="rnd" w14:cmpd="sng" w14:algn="ctr">
+            <w14:noFill/>
+            <w14:prstDash w14:val="solid"/>
+            <w14:bevel/>
+          </w14:textOutline>
+        </w:rPr>
+        <w:t>]);</w:t>
+      </w:r>
+    </w:p>
+    <w:p>
+      <w:pPr>
+        <w:pBdr>
+          <w:top w:val="none" w:sz="0" w:space="0" w:color="auto"/>
+          <w:left w:val="none" w:sz="0" w:space="0" w:color="auto"/>
+          <w:bottom w:val="none" w:sz="0" w:space="0" w:color="auto"/>
+          <w:right w:val="none" w:sz="0" w:space="0" w:color="auto"/>
+          <w:between w:val="none" w:sz="0" w:space="0" w:color="auto"/>
+          <w:bar w:val="none" w:sz="0" w:color="auto"/>
+        </w:pBdr>
+        <w:suppressAutoHyphens w:val="0"/>
+        <w:spacing w:line="285" w:lineRule="atLeast"/>
+        <w:rPr>
+          <w:rFonts w:ascii="Consolas" w:hAnsi="Consolas"/>
+          <w:color w:val="D4D4D4"/>
+          <w:kern w:val="0"/>
+          <w:sz w:val="16"/>
+          <w:szCs w:val="21"/>
+          <w:bdr w:val="none" w:sz="0" w:space="0" w:color="auto"/>
+          <w:lang w:val="en-GB"/>
+          <w14:textOutline w14:w="0" w14:cap="rnd" w14:cmpd="sng" w14:algn="ctr">
+            <w14:noFill/>
+            <w14:prstDash w14:val="solid"/>
+            <w14:bevel/>
+          </w14:textOutline>
+        </w:rPr>
+      </w:pPr>
+      <w:r>
+        <w:rPr>
+          <w:rFonts w:ascii="Consolas" w:hAnsi="Consolas"/>
+          <w:color w:val="D4D4D4"/>
+          <w:kern w:val="0"/>
+          <w:sz w:val="16"/>
+          <w:szCs w:val="21"/>
+          <w:bdr w:val="none" w:sz="0" w:space="0" w:color="auto"/>
+          <w:lang w:val="en-GB"/>
+          <w14:textOutline w14:w="0" w14:cap="rnd" w14:cmpd="sng" w14:algn="ctr">
+            <w14:noFill/>
+            <w14:prstDash w14:val="solid"/>
+            <w14:bevel/>
+          </w14:textOutline>
+        </w:rPr>
+        <w:t>                    }</w:t>
+      </w:r>
+    </w:p>
+    <w:p>
+      <w:pPr>
+        <w:pBdr>
+          <w:top w:val="none" w:sz="0" w:space="0" w:color="auto"/>
+          <w:left w:val="none" w:sz="0" w:space="0" w:color="auto"/>
+          <w:bottom w:val="none" w:sz="0" w:space="0" w:color="auto"/>
+          <w:right w:val="none" w:sz="0" w:space="0" w:color="auto"/>
+          <w:between w:val="none" w:sz="0" w:space="0" w:color="auto"/>
+          <w:bar w:val="none" w:sz="0" w:color="auto"/>
+        </w:pBdr>
+        <w:suppressAutoHyphens w:val="0"/>
+        <w:spacing w:line="285" w:lineRule="atLeast"/>
+        <w:rPr>
+          <w:rFonts w:ascii="Consolas" w:hAnsi="Consolas"/>
+          <w:color w:val="D4D4D4"/>
+          <w:kern w:val="0"/>
+          <w:sz w:val="16"/>
+          <w:szCs w:val="21"/>
+          <w:bdr w:val="none" w:sz="0" w:space="0" w:color="auto"/>
+          <w:lang w:val="en-GB"/>
+          <w14:textOutline w14:w="0" w14:cap="rnd" w14:cmpd="sng" w14:algn="ctr">
+            <w14:noFill/>
+            <w14:prstDash w14:val="solid"/>
+            <w14:bevel/>
+          </w14:textOutline>
+        </w:rPr>
+      </w:pPr>
+      <w:r>
+        <w:rPr>
+          <w:rFonts w:ascii="Consolas" w:hAnsi="Consolas"/>
+          <w:color w:val="D4D4D4"/>
+          <w:kern w:val="0"/>
+          <w:sz w:val="16"/>
+          <w:szCs w:val="21"/>
+          <w:bdr w:val="none" w:sz="0" w:space="0" w:color="auto"/>
+          <w:lang w:val="en-GB"/>
+          <w14:textOutline w14:w="0" w14:cap="rnd" w14:cmpd="sng" w14:algn="ctr">
+            <w14:noFill/>
+            <w14:prstDash w14:val="solid"/>
+            <w14:bevel/>
+          </w14:textOutline>
+        </w:rPr>
+        <w:t xml:space="preserve">                } </w:t>
+      </w:r>
+      <w:r>
+        <w:rPr>
+          <w:rFonts w:ascii="Consolas" w:hAnsi="Consolas"/>
+          <w:color w:val="C586C0"/>
+          <w:kern w:val="0"/>
+          <w:sz w:val="16"/>
+          <w:szCs w:val="21"/>
+          <w:bdr w:val="none" w:sz="0" w:space="0" w:color="auto"/>
+          <w:lang w:val="en-GB"/>
+          <w14:textOutline w14:w="0" w14:cap="rnd" w14:cmpd="sng" w14:algn="ctr">
+            <w14:noFill/>
+            <w14:prstDash w14:val="solid"/>
+            <w14:bevel/>
+          </w14:textOutline>
+        </w:rPr>
+        <w:t>else</w:t>
+      </w:r>
+      <w:r>
+        <w:rPr>
+          <w:rFonts w:ascii="Consolas" w:hAnsi="Consolas"/>
+          <w:color w:val="D4D4D4"/>
+          <w:kern w:val="0"/>
+          <w:sz w:val="16"/>
+          <w:szCs w:val="21"/>
+          <w:bdr w:val="none" w:sz="0" w:space="0" w:color="auto"/>
+          <w:lang w:val="en-GB"/>
+          <w14:textOutline w14:w="0" w14:cap="rnd" w14:cmpd="sng" w14:algn="ctr">
+            <w14:noFill/>
+            <w14:prstDash w14:val="solid"/>
+            <w14:bevel/>
+          </w14:textOutline>
+        </w:rPr>
+        <w:t xml:space="preserve"> {</w:t>
+      </w:r>
+      <w:bookmarkStart w:id="8" w:name="_GoBack"/>
+      <w:bookmarkEnd w:id="8"/>
+    </w:p>
+    <w:p>
+      <w:pPr>
+        <w:pBdr>
+          <w:top w:val="none" w:sz="0" w:space="0" w:color="auto"/>
+          <w:left w:val="none" w:sz="0" w:space="0" w:color="auto"/>
+          <w:bottom w:val="none" w:sz="0" w:space="0" w:color="auto"/>
+          <w:right w:val="none" w:sz="0" w:space="0" w:color="auto"/>
+          <w:between w:val="none" w:sz="0" w:space="0" w:color="auto"/>
+          <w:bar w:val="none" w:sz="0" w:color="auto"/>
+        </w:pBdr>
+        <w:suppressAutoHyphens w:val="0"/>
+        <w:spacing w:line="285" w:lineRule="atLeast"/>
+        <w:rPr>
+          <w:rFonts w:ascii="Consolas" w:hAnsi="Consolas"/>
+          <w:color w:val="D4D4D4"/>
+          <w:kern w:val="0"/>
+          <w:sz w:val="16"/>
+          <w:szCs w:val="21"/>
+          <w:bdr w:val="none" w:sz="0" w:space="0" w:color="auto"/>
+          <w:lang w:val="en-GB"/>
+          <w14:textOutline w14:w="0" w14:cap="rnd" w14:cmpd="sng" w14:algn="ctr">
+            <w14:noFill/>
+            <w14:prstDash w14:val="solid"/>
+            <w14:bevel/>
+          </w14:textOutline>
+        </w:rPr>
+      </w:pPr>
+      <w:r>
+        <w:rPr>
+          <w:rFonts w:ascii="Consolas" w:hAnsi="Consolas"/>
+          <w:color w:val="D4D4D4"/>
+          <w:kern w:val="0"/>
+          <w:sz w:val="16"/>
+          <w:szCs w:val="21"/>
+          <w:bdr w:val="none" w:sz="0" w:space="0" w:color="auto"/>
+          <w:lang w:val="en-GB"/>
+          <w14:textOutline w14:w="0" w14:cap="rnd" w14:cmpd="sng" w14:algn="ctr">
+            <w14:noFill/>
+            <w14:prstDash w14:val="solid"/>
+            <w14:bevel/>
+          </w14:textOutline>
+        </w:rPr>
+        <w:t xml:space="preserve">                    </w:t>
+      </w:r>
+      <w:proofErr w:type="spellStart"/>
+      <w:r>
+        <w:rPr>
+          <w:rFonts w:ascii="Consolas" w:hAnsi="Consolas"/>
+          <w:color w:val="9CDCFE"/>
+          <w:kern w:val="0"/>
+          <w:sz w:val="16"/>
+          <w:szCs w:val="21"/>
+          <w:bdr w:val="none" w:sz="0" w:space="0" w:color="auto"/>
+          <w:lang w:val="en-GB"/>
+          <w14:textOutline w14:w="0" w14:cap="rnd" w14:cmpd="sng" w14:algn="ctr">
+            <w14:noFill/>
+            <w14:prstDash w14:val="solid"/>
+            <w14:bevel/>
+          </w14:textOutline>
+        </w:rPr>
+        <w:t>lines</w:t>
+      </w:r>
+      <w:r>
+        <w:rPr>
+          <w:rFonts w:ascii="Consolas" w:hAnsi="Consolas"/>
+          <w:color w:val="D4D4D4"/>
+          <w:kern w:val="0"/>
+          <w:sz w:val="16"/>
+          <w:szCs w:val="21"/>
+          <w:bdr w:val="none" w:sz="0" w:space="0" w:color="auto"/>
+          <w:lang w:val="en-GB"/>
+          <w14:textOutline w14:w="0" w14:cap="rnd" w14:cmpd="sng" w14:algn="ctr">
+            <w14:noFill/>
+            <w14:prstDash w14:val="solid"/>
+            <w14:bevel/>
+          </w14:textOutline>
+        </w:rPr>
+        <w:t>.</w:t>
+      </w:r>
+      <w:r>
+        <w:rPr>
+          <w:rFonts w:ascii="Consolas" w:hAnsi="Consolas"/>
+          <w:color w:val="DCDCAA"/>
+          <w:kern w:val="0"/>
+          <w:sz w:val="16"/>
+          <w:szCs w:val="21"/>
+          <w:bdr w:val="none" w:sz="0" w:space="0" w:color="auto"/>
+          <w:lang w:val="en-GB"/>
+          <w14:textOutline w14:w="0" w14:cap="rnd" w14:cmpd="sng" w14:algn="ctr">
+            <w14:noFill/>
+            <w14:prstDash w14:val="solid"/>
+            <w14:bevel/>
+          </w14:textOutline>
+        </w:rPr>
+        <w:t>add</w:t>
+      </w:r>
+      <w:proofErr w:type="spellEnd"/>
+      <w:r>
+        <w:rPr>
+          <w:rFonts w:ascii="Consolas" w:hAnsi="Consolas"/>
+          <w:color w:val="D4D4D4"/>
+          <w:kern w:val="0"/>
+          <w:sz w:val="16"/>
+          <w:szCs w:val="21"/>
+          <w:bdr w:val="none" w:sz="0" w:space="0" w:color="auto"/>
+          <w:lang w:val="en-GB"/>
+          <w14:textOutline w14:w="0" w14:cap="rnd" w14:cmpd="sng" w14:algn="ctr">
+            <w14:noFill/>
+            <w14:prstDash w14:val="solid"/>
+            <w14:bevel/>
+          </w14:textOutline>
+        </w:rPr>
+        <w:t>(</w:t>
+      </w:r>
+      <w:proofErr w:type="gramStart"/>
+      <w:r>
+        <w:rPr>
+          <w:rFonts w:ascii="Consolas" w:hAnsi="Consolas"/>
+          <w:color w:val="9CDCFE"/>
+          <w:kern w:val="0"/>
+          <w:sz w:val="16"/>
+          <w:szCs w:val="21"/>
+          <w:bdr w:val="none" w:sz="0" w:space="0" w:color="auto"/>
+          <w:lang w:val="en-GB"/>
+          <w14:textOutline w14:w="0" w14:cap="rnd" w14:cmpd="sng" w14:algn="ctr">
+            <w14:noFill/>
+            <w14:prstDash w14:val="solid"/>
+            <w14:bevel/>
+          </w14:textOutline>
+        </w:rPr>
+        <w:t>parts</w:t>
+      </w:r>
+      <w:r>
+        <w:rPr>
+          <w:rFonts w:ascii="Consolas" w:hAnsi="Consolas"/>
+          <w:color w:val="D4D4D4"/>
+          <w:kern w:val="0"/>
+          <w:sz w:val="16"/>
+          <w:szCs w:val="21"/>
+          <w:bdr w:val="none" w:sz="0" w:space="0" w:color="auto"/>
+          <w:lang w:val="en-GB"/>
+          <w14:textOutline w14:w="0" w14:cap="rnd" w14:cmpd="sng" w14:algn="ctr">
+            <w14:noFill/>
+            <w14:prstDash w14:val="solid"/>
+            <w14:bevel/>
+          </w14:textOutline>
+        </w:rPr>
+        <w:t>[</w:t>
+      </w:r>
+      <w:proofErr w:type="gramEnd"/>
+      <w:r>
+        <w:rPr>
+          <w:rFonts w:ascii="Consolas" w:hAnsi="Consolas"/>
+          <w:color w:val="B5CEA8"/>
+          <w:kern w:val="0"/>
+          <w:sz w:val="16"/>
+          <w:szCs w:val="21"/>
+          <w:bdr w:val="none" w:sz="0" w:space="0" w:color="auto"/>
+          <w:lang w:val="en-GB"/>
+          <w14:textOutline w14:w="0" w14:cap="rnd" w14:cmpd="sng" w14:algn="ctr">
+            <w14:noFill/>
+            <w14:prstDash w14:val="solid"/>
+            <w14:bevel/>
+          </w14:textOutline>
+        </w:rPr>
+        <w:t>0</w:t>
+      </w:r>
+      <w:r>
+        <w:rPr>
+          <w:rFonts w:ascii="Consolas" w:hAnsi="Consolas"/>
+          <w:color w:val="D4D4D4"/>
+          <w:kern w:val="0"/>
+          <w:sz w:val="16"/>
+          <w:szCs w:val="21"/>
+          <w:bdr w:val="none" w:sz="0" w:space="0" w:color="auto"/>
+          <w:lang w:val="en-GB"/>
+          <w14:textOutline w14:w="0" w14:cap="rnd" w14:cmpd="sng" w14:algn="ctr">
+            <w14:noFill/>
+            <w14:prstDash w14:val="solid"/>
+            <w14:bevel/>
+          </w14:textOutline>
+        </w:rPr>
+        <w:t>]);</w:t>
+      </w:r>
+    </w:p>
+    <w:p>
+      <w:pPr>
+        <w:pBdr>
+          <w:top w:val="none" w:sz="0" w:space="0" w:color="auto"/>
+          <w:left w:val="none" w:sz="0" w:space="0" w:color="auto"/>
+          <w:bottom w:val="none" w:sz="0" w:space="0" w:color="auto"/>
+          <w:right w:val="none" w:sz="0" w:space="0" w:color="auto"/>
+          <w:between w:val="none" w:sz="0" w:space="0" w:color="auto"/>
+          <w:bar w:val="none" w:sz="0" w:color="auto"/>
+        </w:pBdr>
+        <w:suppressAutoHyphens w:val="0"/>
+        <w:spacing w:line="285" w:lineRule="atLeast"/>
+        <w:rPr>
+          <w:rFonts w:ascii="Consolas" w:hAnsi="Consolas"/>
+          <w:color w:val="D4D4D4"/>
+          <w:kern w:val="0"/>
+          <w:sz w:val="16"/>
+          <w:szCs w:val="21"/>
+          <w:bdr w:val="none" w:sz="0" w:space="0" w:color="auto"/>
+          <w:lang w:val="en-GB"/>
+          <w14:textOutline w14:w="0" w14:cap="rnd" w14:cmpd="sng" w14:algn="ctr">
+            <w14:noFill/>
+            <w14:prstDash w14:val="solid"/>
+            <w14:bevel/>
+          </w14:textOutline>
+        </w:rPr>
+      </w:pPr>
+      <w:r>
+        <w:rPr>
+          <w:rFonts w:ascii="Consolas" w:hAnsi="Consolas"/>
+          <w:color w:val="D4D4D4"/>
+          <w:kern w:val="0"/>
+          <w:sz w:val="16"/>
+          <w:szCs w:val="21"/>
+          <w:bdr w:val="none" w:sz="0" w:space="0" w:color="auto"/>
+          <w:lang w:val="en-GB"/>
+          <w14:textOutline w14:w="0" w14:cap="rnd" w14:cmpd="sng" w14:algn="ctr">
+            <w14:noFill/>
+            <w14:prstDash w14:val="solid"/>
+            <w14:bevel/>
+          </w14:textOutline>
+        </w:rPr>
+        <w:t>                }</w:t>
+      </w:r>
+    </w:p>
+    <w:p>
+      <w:pPr>
+        <w:pBdr>
+          <w:top w:val="none" w:sz="0" w:space="0" w:color="auto"/>
+          <w:left w:val="none" w:sz="0" w:space="0" w:color="auto"/>
+          <w:bottom w:val="none" w:sz="0" w:space="0" w:color="auto"/>
+          <w:right w:val="none" w:sz="0" w:space="0" w:color="auto"/>
+          <w:between w:val="none" w:sz="0" w:space="0" w:color="auto"/>
+          <w:bar w:val="none" w:sz="0" w:color="auto"/>
+        </w:pBdr>
+        <w:suppressAutoHyphens w:val="0"/>
+        <w:spacing w:line="285" w:lineRule="atLeast"/>
+        <w:rPr>
+          <w:rFonts w:ascii="Consolas" w:hAnsi="Consolas"/>
+          <w:color w:val="D4D4D4"/>
+          <w:kern w:val="0"/>
+          <w:sz w:val="16"/>
+          <w:szCs w:val="21"/>
+          <w:bdr w:val="none" w:sz="0" w:space="0" w:color="auto"/>
+          <w:lang w:val="en-GB"/>
+          <w14:textOutline w14:w="0" w14:cap="rnd" w14:cmpd="sng" w14:algn="ctr">
+            <w14:noFill/>
+            <w14:prstDash w14:val="solid"/>
+            <w14:bevel/>
+          </w14:textOutline>
+        </w:rPr>
+      </w:pPr>
+      <w:r>
+        <w:rPr>
+          <w:rFonts w:ascii="Consolas" w:hAnsi="Consolas"/>
+          <w:color w:val="D4D4D4"/>
+          <w:kern w:val="0"/>
+          <w:sz w:val="16"/>
+          <w:szCs w:val="21"/>
+          <w:bdr w:val="none" w:sz="0" w:space="0" w:color="auto"/>
+          <w:lang w:val="en-GB"/>
+          <w14:textOutline w14:w="0" w14:cap="rnd" w14:cmpd="sng" w14:algn="ctr">
+            <w14:noFill/>
+            <w14:prstDash w14:val="solid"/>
+            <w14:bevel/>
+          </w14:textOutline>
+        </w:rPr>
+        <w:t>            }</w:t>
+      </w:r>
+    </w:p>
+    <w:p>
+      <w:pPr>
+        <w:pBdr>
+          <w:top w:val="none" w:sz="0" w:space="0" w:color="auto"/>
+          <w:left w:val="none" w:sz="0" w:space="0" w:color="auto"/>
+          <w:bottom w:val="none" w:sz="0" w:space="0" w:color="auto"/>
+          <w:right w:val="none" w:sz="0" w:space="0" w:color="auto"/>
+          <w:between w:val="none" w:sz="0" w:space="0" w:color="auto"/>
+          <w:bar w:val="none" w:sz="0" w:color="auto"/>
+        </w:pBdr>
+        <w:suppressAutoHyphens w:val="0"/>
+        <w:spacing w:line="285" w:lineRule="atLeast"/>
+        <w:rPr>
+          <w:rFonts w:ascii="Consolas" w:hAnsi="Consolas"/>
+          <w:color w:val="D4D4D4"/>
+          <w:kern w:val="0"/>
+          <w:sz w:val="16"/>
+          <w:szCs w:val="21"/>
+          <w:bdr w:val="none" w:sz="0" w:space="0" w:color="auto"/>
+          <w:lang w:val="en-GB"/>
+          <w14:textOutline w14:w="0" w14:cap="rnd" w14:cmpd="sng" w14:algn="ctr">
+            <w14:noFill/>
+            <w14:prstDash w14:val="solid"/>
+            <w14:bevel/>
+          </w14:textOutline>
+        </w:rPr>
+      </w:pPr>
+      <w:r>
+        <w:rPr>
+          <w:rFonts w:ascii="Consolas" w:hAnsi="Consolas"/>
+          <w:color w:val="D4D4D4"/>
+          <w:kern w:val="0"/>
+          <w:sz w:val="16"/>
+          <w:szCs w:val="21"/>
+          <w:bdr w:val="none" w:sz="0" w:space="0" w:color="auto"/>
+          <w:lang w:val="en-GB"/>
+          <w14:textOutline w14:w="0" w14:cap="rnd" w14:cmpd="sng" w14:algn="ctr">
+            <w14:noFill/>
+            <w14:prstDash w14:val="solid"/>
+            <w14:bevel/>
+          </w14:textOutline>
+        </w:rPr>
+        <w:t xml:space="preserve">            </w:t>
+      </w:r>
+      <w:proofErr w:type="spellStart"/>
+      <w:proofErr w:type="gramStart"/>
+      <w:r>
+        <w:rPr>
+          <w:rFonts w:ascii="Consolas" w:hAnsi="Consolas"/>
+          <w:color w:val="9CDCFE"/>
+          <w:kern w:val="0"/>
+          <w:sz w:val="16"/>
+          <w:szCs w:val="21"/>
+          <w:bdr w:val="none" w:sz="0" w:space="0" w:color="auto"/>
+          <w:lang w:val="en-GB"/>
+          <w14:textOutline w14:w="0" w14:cap="rnd" w14:cmpd="sng" w14:algn="ctr">
+            <w14:noFill/>
+            <w14:prstDash w14:val="solid"/>
+            <w14:bevel/>
+          </w14:textOutline>
+        </w:rPr>
+        <w:t>scanner</w:t>
+      </w:r>
+      <w:r>
+        <w:rPr>
+          <w:rFonts w:ascii="Consolas" w:hAnsi="Consolas"/>
+          <w:color w:val="D4D4D4"/>
+          <w:kern w:val="0"/>
+          <w:sz w:val="16"/>
+          <w:szCs w:val="21"/>
+          <w:bdr w:val="none" w:sz="0" w:space="0" w:color="auto"/>
+          <w:lang w:val="en-GB"/>
+          <w14:textOutline w14:w="0" w14:cap="rnd" w14:cmpd="sng" w14:algn="ctr">
+            <w14:noFill/>
+            <w14:prstDash w14:val="solid"/>
+            <w14:bevel/>
+          </w14:textOutline>
+        </w:rPr>
+        <w:t>.</w:t>
+      </w:r>
+      <w:r>
+        <w:rPr>
+          <w:rFonts w:ascii="Consolas" w:hAnsi="Consolas"/>
+          <w:color w:val="DCDCAA"/>
+          <w:kern w:val="0"/>
+          <w:sz w:val="16"/>
+          <w:szCs w:val="21"/>
+          <w:bdr w:val="none" w:sz="0" w:space="0" w:color="auto"/>
+          <w:lang w:val="en-GB"/>
+          <w14:textOutline w14:w="0" w14:cap="rnd" w14:cmpd="sng" w14:algn="ctr">
+            <w14:noFill/>
+            <w14:prstDash w14:val="solid"/>
+            <w14:bevel/>
+          </w14:textOutline>
+        </w:rPr>
+        <w:t>close</w:t>
+      </w:r>
+      <w:proofErr w:type="spellEnd"/>
+      <w:proofErr w:type="gramEnd"/>
+      <w:r>
+        <w:rPr>
+          <w:rFonts w:ascii="Consolas" w:hAnsi="Consolas"/>
+          <w:color w:val="D4D4D4"/>
+          <w:kern w:val="0"/>
+          <w:sz w:val="16"/>
+          <w:szCs w:val="21"/>
+          <w:bdr w:val="none" w:sz="0" w:space="0" w:color="auto"/>
+          <w:lang w:val="en-GB"/>
+          <w14:textOutline w14:w="0" w14:cap="rnd" w14:cmpd="sng" w14:algn="ctr">
+            <w14:noFill/>
+            <w14:prstDash w14:val="solid"/>
+            <w14:bevel/>
+          </w14:textOutline>
+        </w:rPr>
+        <w:t>();</w:t>
+      </w:r>
+    </w:p>
+    <w:p>
+      <w:pPr>
+        <w:pBdr>
+          <w:top w:val="none" w:sz="0" w:space="0" w:color="auto"/>
+          <w:left w:val="none" w:sz="0" w:space="0" w:color="auto"/>
+          <w:bottom w:val="none" w:sz="0" w:space="0" w:color="auto"/>
+          <w:right w:val="none" w:sz="0" w:space="0" w:color="auto"/>
+          <w:between w:val="none" w:sz="0" w:space="0" w:color="auto"/>
+          <w:bar w:val="none" w:sz="0" w:color="auto"/>
+        </w:pBdr>
+        <w:suppressAutoHyphens w:val="0"/>
+        <w:spacing w:line="285" w:lineRule="atLeast"/>
+        <w:rPr>
+          <w:rFonts w:ascii="Consolas" w:hAnsi="Consolas"/>
+          <w:color w:val="D4D4D4"/>
+          <w:kern w:val="0"/>
+          <w:sz w:val="16"/>
+          <w:szCs w:val="21"/>
+          <w:bdr w:val="none" w:sz="0" w:space="0" w:color="auto"/>
+          <w:lang w:val="en-GB"/>
+          <w14:textOutline w14:w="0" w14:cap="rnd" w14:cmpd="sng" w14:algn="ctr">
+            <w14:noFill/>
+            <w14:prstDash w14:val="solid"/>
+            <w14:bevel/>
+          </w14:textOutline>
+        </w:rPr>
+      </w:pPr>
+      <w:r>
+        <w:rPr>
+          <w:rFonts w:ascii="Consolas" w:hAnsi="Consolas"/>
+          <w:color w:val="D4D4D4"/>
+          <w:kern w:val="0"/>
+          <w:sz w:val="16"/>
+          <w:szCs w:val="21"/>
+          <w:bdr w:val="none" w:sz="0" w:space="0" w:color="auto"/>
+          <w:lang w:val="en-GB"/>
+          <w14:textOutline w14:w="0" w14:cap="rnd" w14:cmpd="sng" w14:algn="ctr">
+            <w14:noFill/>
+            <w14:prstDash w14:val="solid"/>
+            <w14:bevel/>
+          </w14:textOutline>
+        </w:rPr>
+        <w:t xml:space="preserve">        } </w:t>
+      </w:r>
+      <w:r>
+        <w:rPr>
+          <w:rFonts w:ascii="Consolas" w:hAnsi="Consolas"/>
+          <w:color w:val="C586C0"/>
+          <w:kern w:val="0"/>
+          <w:sz w:val="16"/>
+          <w:szCs w:val="21"/>
+          <w:bdr w:val="none" w:sz="0" w:space="0" w:color="auto"/>
+          <w:lang w:val="en-GB"/>
+          <w14:textOutline w14:w="0" w14:cap="rnd" w14:cmpd="sng" w14:algn="ctr">
+            <w14:noFill/>
+            <w14:prstDash w14:val="solid"/>
+            <w14:bevel/>
+          </w14:textOutline>
+        </w:rPr>
+        <w:t>catch</w:t>
+      </w:r>
+      <w:r>
+        <w:rPr>
+          <w:rFonts w:ascii="Consolas" w:hAnsi="Consolas"/>
+          <w:color w:val="D4D4D4"/>
+          <w:kern w:val="0"/>
+          <w:sz w:val="16"/>
+          <w:szCs w:val="21"/>
+          <w:bdr w:val="none" w:sz="0" w:space="0" w:color="auto"/>
+          <w:lang w:val="en-GB"/>
+          <w14:textOutline w14:w="0" w14:cap="rnd" w14:cmpd="sng" w14:algn="ctr">
+            <w14:noFill/>
+            <w14:prstDash w14:val="solid"/>
+            <w14:bevel/>
+          </w14:textOutline>
+        </w:rPr>
+        <w:t xml:space="preserve"> (</w:t>
+      </w:r>
+      <w:proofErr w:type="spellStart"/>
+      <w:r>
+        <w:rPr>
+          <w:rFonts w:ascii="Consolas" w:hAnsi="Consolas"/>
+          <w:color w:val="4EC9B0"/>
+          <w:kern w:val="0"/>
+          <w:sz w:val="16"/>
+          <w:szCs w:val="21"/>
+          <w:bdr w:val="none" w:sz="0" w:space="0" w:color="auto"/>
+          <w:lang w:val="en-GB"/>
+          <w14:textOutline w14:w="0" w14:cap="rnd" w14:cmpd="sng" w14:algn="ctr">
+            <w14:noFill/>
+            <w14:prstDash w14:val="solid"/>
+            <w14:bevel/>
+          </w14:textOutline>
+        </w:rPr>
+        <w:t>FileNotFoundException</w:t>
+      </w:r>
+      <w:proofErr w:type="spellEnd"/>
+      <w:r>
+        <w:rPr>
+          <w:rFonts w:ascii="Consolas" w:hAnsi="Consolas"/>
+          <w:color w:val="D4D4D4"/>
+          <w:kern w:val="0"/>
+          <w:sz w:val="16"/>
+          <w:szCs w:val="21"/>
+          <w:bdr w:val="none" w:sz="0" w:space="0" w:color="auto"/>
+          <w:lang w:val="en-GB"/>
+          <w14:textOutline w14:w="0" w14:cap="rnd" w14:cmpd="sng" w14:algn="ctr">
+            <w14:noFill/>
+            <w14:prstDash w14:val="solid"/>
+            <w14:bevel/>
+          </w14:textOutline>
+        </w:rPr>
+        <w:t xml:space="preserve"> </w:t>
+      </w:r>
+      <w:r>
+        <w:rPr>
+          <w:rFonts w:ascii="Consolas" w:hAnsi="Consolas"/>
+          <w:color w:val="9CDCFE"/>
+          <w:kern w:val="0"/>
+          <w:sz w:val="16"/>
+          <w:szCs w:val="21"/>
+          <w:bdr w:val="none" w:sz="0" w:space="0" w:color="auto"/>
+          <w:lang w:val="en-GB"/>
+          <w14:textOutline w14:w="0" w14:cap="rnd" w14:cmpd="sng" w14:algn="ctr">
+            <w14:noFill/>
+            <w14:prstDash w14:val="solid"/>
+            <w14:bevel/>
+          </w14:textOutline>
+        </w:rPr>
+        <w:t>e</w:t>
+      </w:r>
+      <w:r>
+        <w:rPr>
+          <w:rFonts w:ascii="Consolas" w:hAnsi="Consolas"/>
+          <w:color w:val="D4D4D4"/>
+          <w:kern w:val="0"/>
+          <w:sz w:val="16"/>
+          <w:szCs w:val="21"/>
+          <w:bdr w:val="none" w:sz="0" w:space="0" w:color="auto"/>
+          <w:lang w:val="en-GB"/>
+          <w14:textOutline w14:w="0" w14:cap="rnd" w14:cmpd="sng" w14:algn="ctr">
+            <w14:noFill/>
+            <w14:prstDash w14:val="solid"/>
+            <w14:bevel/>
+          </w14:textOutline>
+        </w:rPr>
+        <w:t>) {</w:t>
+      </w:r>
+    </w:p>
+    <w:p>
+      <w:pPr>
+        <w:pBdr>
+          <w:top w:val="none" w:sz="0" w:space="0" w:color="auto"/>
+          <w:left w:val="none" w:sz="0" w:space="0" w:color="auto"/>
+          <w:bottom w:val="none" w:sz="0" w:space="0" w:color="auto"/>
+          <w:right w:val="none" w:sz="0" w:space="0" w:color="auto"/>
+          <w:between w:val="none" w:sz="0" w:space="0" w:color="auto"/>
+          <w:bar w:val="none" w:sz="0" w:color="auto"/>
+        </w:pBdr>
+        <w:suppressAutoHyphens w:val="0"/>
+        <w:spacing w:line="285" w:lineRule="atLeast"/>
+        <w:rPr>
+          <w:rFonts w:ascii="Consolas" w:hAnsi="Consolas"/>
+          <w:color w:val="D4D4D4"/>
+          <w:kern w:val="0"/>
+          <w:sz w:val="16"/>
+          <w:szCs w:val="21"/>
+          <w:bdr w:val="none" w:sz="0" w:space="0" w:color="auto"/>
+          <w:lang w:val="de-DE"/>
+          <w14:textOutline w14:w="0" w14:cap="rnd" w14:cmpd="sng" w14:algn="ctr">
+            <w14:noFill/>
+            <w14:prstDash w14:val="solid"/>
+            <w14:bevel/>
+          </w14:textOutline>
+        </w:rPr>
+      </w:pPr>
+      <w:r>
+        <w:rPr>
+          <w:rFonts w:ascii="Consolas" w:hAnsi="Consolas"/>
+          <w:color w:val="D4D4D4"/>
+          <w:kern w:val="0"/>
+          <w:sz w:val="16"/>
+          <w:szCs w:val="21"/>
+          <w:bdr w:val="none" w:sz="0" w:space="0" w:color="auto"/>
+          <w:lang w:val="en-GB"/>
+          <w14:textOutline w14:w="0" w14:cap="rnd" w14:cmpd="sng" w14:algn="ctr">
+            <w14:noFill/>
+            <w14:prstDash w14:val="solid"/>
+            <w14:bevel/>
+          </w14:textOutline>
+        </w:rPr>
+        <w:t xml:space="preserve">            </w:t>
+      </w:r>
+      <w:proofErr w:type="spellStart"/>
+      <w:proofErr w:type="gramStart"/>
+      <w:r>
+        <w:rPr>
+          <w:rFonts w:ascii="Consolas" w:hAnsi="Consolas"/>
+          <w:color w:val="9CDCFE"/>
+          <w:kern w:val="0"/>
+          <w:sz w:val="16"/>
+          <w:szCs w:val="21"/>
+          <w:bdr w:val="none" w:sz="0" w:space="0" w:color="auto"/>
+          <w:lang w:val="de-DE"/>
+          <w14:textOutline w14:w="0" w14:cap="rnd" w14:cmpd="sng" w14:algn="ctr">
+            <w14:noFill/>
+            <w14:prstDash w14:val="solid"/>
+            <w14:bevel/>
+          </w14:textOutline>
+        </w:rPr>
+        <w:t>e</w:t>
+      </w:r>
+      <w:r>
+        <w:rPr>
+          <w:rFonts w:ascii="Consolas" w:hAnsi="Consolas"/>
+          <w:color w:val="D4D4D4"/>
+          <w:kern w:val="0"/>
+          <w:sz w:val="16"/>
+          <w:szCs w:val="21"/>
+          <w:bdr w:val="none" w:sz="0" w:space="0" w:color="auto"/>
+          <w:lang w:val="de-DE"/>
+          <w14:textOutline w14:w="0" w14:cap="rnd" w14:cmpd="sng" w14:algn="ctr">
+            <w14:noFill/>
+            <w14:prstDash w14:val="solid"/>
+            <w14:bevel/>
+          </w14:textOutline>
+        </w:rPr>
+        <w:t>.</w:t>
+      </w:r>
+      <w:r>
+        <w:rPr>
+          <w:rFonts w:ascii="Consolas" w:hAnsi="Consolas"/>
+          <w:color w:val="DCDCAA"/>
+          <w:kern w:val="0"/>
+          <w:sz w:val="16"/>
+          <w:szCs w:val="21"/>
+          <w:bdr w:val="none" w:sz="0" w:space="0" w:color="auto"/>
+          <w:lang w:val="de-DE"/>
+          <w14:textOutline w14:w="0" w14:cap="rnd" w14:cmpd="sng" w14:algn="ctr">
+            <w14:noFill/>
+            <w14:prstDash w14:val="solid"/>
+            <w14:bevel/>
+          </w14:textOutline>
+        </w:rPr>
+        <w:t>printStackTrace</w:t>
+      </w:r>
+      <w:proofErr w:type="spellEnd"/>
+      <w:proofErr w:type="gramEnd"/>
+      <w:r>
+        <w:rPr>
+          <w:rFonts w:ascii="Consolas" w:hAnsi="Consolas"/>
+          <w:color w:val="D4D4D4"/>
+          <w:kern w:val="0"/>
+          <w:sz w:val="16"/>
+          <w:szCs w:val="21"/>
+          <w:bdr w:val="none" w:sz="0" w:space="0" w:color="auto"/>
+          <w:lang w:val="de-DE"/>
+          <w14:textOutline w14:w="0" w14:cap="rnd" w14:cmpd="sng" w14:algn="ctr">
+            <w14:noFill/>
+            <w14:prstDash w14:val="solid"/>
+            <w14:bevel/>
+          </w14:textOutline>
+        </w:rPr>
+        <w:t>();</w:t>
+      </w:r>
+    </w:p>
+    <w:p>
+      <w:pPr>
+        <w:pBdr>
+          <w:top w:val="none" w:sz="0" w:space="0" w:color="auto"/>
+          <w:left w:val="none" w:sz="0" w:space="0" w:color="auto"/>
+          <w:bottom w:val="none" w:sz="0" w:space="0" w:color="auto"/>
+          <w:right w:val="none" w:sz="0" w:space="0" w:color="auto"/>
+          <w:between w:val="none" w:sz="0" w:space="0" w:color="auto"/>
+          <w:bar w:val="none" w:sz="0" w:color="auto"/>
+        </w:pBdr>
+        <w:suppressAutoHyphens w:val="0"/>
+        <w:spacing w:line="285" w:lineRule="atLeast"/>
+        <w:rPr>
+          <w:rFonts w:ascii="Consolas" w:hAnsi="Consolas"/>
+          <w:color w:val="D4D4D4"/>
+          <w:kern w:val="0"/>
+          <w:sz w:val="16"/>
+          <w:szCs w:val="21"/>
+          <w:bdr w:val="none" w:sz="0" w:space="0" w:color="auto"/>
+          <w:lang w:val="de-DE"/>
+          <w14:textOutline w14:w="0" w14:cap="rnd" w14:cmpd="sng" w14:algn="ctr">
+            <w14:noFill/>
+            <w14:prstDash w14:val="solid"/>
+            <w14:bevel/>
+          </w14:textOutline>
+        </w:rPr>
+      </w:pPr>
+      <w:r>
+        <w:rPr>
+          <w:rFonts w:ascii="Consolas" w:hAnsi="Consolas"/>
+          <w:color w:val="D4D4D4"/>
+          <w:kern w:val="0"/>
+          <w:sz w:val="16"/>
+          <w:szCs w:val="21"/>
+          <w:bdr w:val="none" w:sz="0" w:space="0" w:color="auto"/>
+          <w:lang w:val="de-DE"/>
+          <w14:textOutline w14:w="0" w14:cap="rnd" w14:cmpd="sng" w14:algn="ctr">
+            <w14:noFill/>
+            <w14:prstDash w14:val="solid"/>
+            <w14:bevel/>
+          </w14:textOutline>
+        </w:rPr>
+        <w:t>        }</w:t>
+      </w:r>
+    </w:p>
+    <w:p>
+      <w:pPr>
+        <w:pBdr>
+          <w:top w:val="none" w:sz="0" w:space="0" w:color="auto"/>
+          <w:left w:val="none" w:sz="0" w:space="0" w:color="auto"/>
+          <w:bottom w:val="none" w:sz="0" w:space="0" w:color="auto"/>
+          <w:right w:val="none" w:sz="0" w:space="0" w:color="auto"/>
+          <w:between w:val="none" w:sz="0" w:space="0" w:color="auto"/>
+          <w:bar w:val="none" w:sz="0" w:color="auto"/>
+        </w:pBdr>
+        <w:suppressAutoHyphens w:val="0"/>
+        <w:spacing w:line="285" w:lineRule="atLeast"/>
+        <w:rPr>
+          <w:rFonts w:ascii="Consolas" w:hAnsi="Consolas"/>
+          <w:color w:val="D4D4D4"/>
+          <w:kern w:val="0"/>
+          <w:sz w:val="16"/>
+          <w:szCs w:val="21"/>
+          <w:bdr w:val="none" w:sz="0" w:space="0" w:color="auto"/>
+          <w:lang w:val="de-DE"/>
+          <w14:textOutline w14:w="0" w14:cap="rnd" w14:cmpd="sng" w14:algn="ctr">
+            <w14:noFill/>
+            <w14:prstDash w14:val="solid"/>
+            <w14:bevel/>
+          </w14:textOutline>
+        </w:rPr>
+      </w:pPr>
+      <w:r>
+        <w:rPr>
+          <w:rFonts w:ascii="Consolas" w:hAnsi="Consolas"/>
+          <w:color w:val="D4D4D4"/>
+          <w:kern w:val="0"/>
+          <w:sz w:val="16"/>
+          <w:szCs w:val="21"/>
+          <w:bdr w:val="none" w:sz="0" w:space="0" w:color="auto"/>
+          <w:lang w:val="de-DE"/>
+          <w14:textOutline w14:w="0" w14:cap="rnd" w14:cmpd="sng" w14:algn="ctr">
+            <w14:noFill/>
+            <w14:prstDash w14:val="solid"/>
+            <w14:bevel/>
+          </w14:textOutline>
+        </w:rPr>
+        <w:t>    }</w:t>
+      </w:r>
+    </w:p>
+    <w:p>
+      <w:pPr>
         <w:rPr>
           <w:rFonts w:ascii="Courier" w:eastAsia="Courier" w:hAnsi="Courier" w:cs="Courier"/>
           <w:lang w:val="de-DE"/>
         </w:rPr>
       </w:pPr>
-      <w:r>
-        <w:rPr>
-          <w:lang w:val="de-DE"/>
-        </w:rPr>
-        <w:t xml:space="preserve">    </w:t>
-      </w:r>
     </w:p>
     <w:p>
       <w:pPr>
@@ -1505,8 +4582,8 @@
       </w:r>
     </w:p>
     <w:sectPr>
-      <w:headerReference w:type="default" r:id="rId6"/>
-      <w:footerReference w:type="default" r:id="rId7"/>
+      <w:headerReference w:type="default" r:id="rId8"/>
+      <w:footerReference w:type="default" r:id="rId9"/>
       <w:pgSz w:w="11900" w:h="16840"/>
       <w:pgMar w:top="1480" w:right="1134" w:bottom="1480" w:left="1134" w:header="1134" w:footer="1134" w:gutter="0"/>
       <w:cols w:space="720"/>
@@ -1516,7 +4593,7 @@
 </file>
 
 <file path=word/endnotes.xml><?xml version="1.0" encoding="utf-8"?>
-<w:endnotes xmlns:wpc="http://schemas.microsoft.com/office/word/2010/wordprocessingCanvas" xmlns:cx="http://schemas.microsoft.com/office/drawing/2014/chartex" xmlns:cx1="http://schemas.microsoft.com/office/drawing/2015/9/8/chartex" xmlns:cx2="http://schemas.microsoft.com/office/drawing/2015/10/21/chartex" xmlns:cx3="http://schemas.microsoft.com/office/drawing/2016/5/9/chartex" xmlns:cx4="http://schemas.microsoft.com/office/drawing/2016/5/10/chartex" xmlns:cx5="http://schemas.microsoft.com/office/drawing/2016/5/11/chartex" xmlns:cx6="http://schemas.microsoft.com/office/drawing/2016/5/12/chartex" xmlns:cx7="http://schemas.microsoft.com/office/drawing/2016/5/13/chartex" xmlns:cx8="http://schemas.microsoft.com/office/drawing/2016/5/14/chartex" xmlns:mc="http://schemas.openxmlformats.org/markup-compatibility/2006" xmlns:aink="http://schemas.microsoft.com/office/drawing/2016/ink" xmlns:am3d="http://schemas.microsoft.com/office/drawing/2017/model3d" xmlns:o="urn:schemas-microsoft-com:office:office" xmlns:r="http://schemas.openxmlformats.org/officeDocument/2006/relationships" xmlns:m="http://schemas.openxmlformats.org/officeDocument/2006/math" xmlns:v="urn:schemas-microsoft-com:vml" xmlns:wp14="http://schemas.microsoft.com/office/word/2010/wordprocessingDrawing" xmlns:wp="http://schemas.openxmlformats.org/drawingml/2006/wordprocessingDrawing" xmlns:w10="urn:schemas-microsoft-com:office:word" xmlns:w="http://schemas.openxmlformats.org/wordprocessingml/2006/main" xmlns:w14="http://schemas.microsoft.com/office/word/2010/wordml" xmlns:w15="http://schemas.microsoft.com/office/word/2012/wordml" xmlns:w16cex="http://schemas.microsoft.com/office/word/2018/wordml/cex" xmlns:w16cid="http://schemas.microsoft.com/office/word/2016/wordml/cid" xmlns:w16="http://schemas.microsoft.com/office/word/2018/wordml" xmlns:w16sdtdh="http://schemas.microsoft.com/office/word/2020/wordml/sdtdatahash" xmlns:w16se="http://schemas.microsoft.com/office/word/2015/wordml/symex" xmlns:wpg="http://schemas.microsoft.com/office/word/2010/wordprocessingGroup" xmlns:wpi="http://schemas.microsoft.com/office/word/2010/wordprocessingInk" xmlns:wne="http://schemas.microsoft.com/office/word/2006/wordml" xmlns:wps="http://schemas.microsoft.com/office/word/2010/wordprocessingShape" mc:Ignorable="w14 w15 w16se w16cid w16 w16cex w16sdtdh wp14">
+<w:endnotes xmlns:wpc="http://schemas.microsoft.com/office/word/2010/wordprocessingCanvas" xmlns:cx="http://schemas.microsoft.com/office/drawing/2014/chartex" xmlns:cx1="http://schemas.microsoft.com/office/drawing/2015/9/8/chartex" xmlns:cx2="http://schemas.microsoft.com/office/drawing/2015/10/21/chartex" xmlns:cx3="http://schemas.microsoft.com/office/drawing/2016/5/9/chartex" xmlns:cx4="http://schemas.microsoft.com/office/drawing/2016/5/10/chartex" xmlns:cx5="http://schemas.microsoft.com/office/drawing/2016/5/11/chartex" xmlns:cx6="http://schemas.microsoft.com/office/drawing/2016/5/12/chartex" xmlns:cx7="http://schemas.microsoft.com/office/drawing/2016/5/13/chartex" xmlns:cx8="http://schemas.microsoft.com/office/drawing/2016/5/14/chartex" xmlns:mc="http://schemas.openxmlformats.org/markup-compatibility/2006" xmlns:aink="http://schemas.microsoft.com/office/drawing/2016/ink" xmlns:am3d="http://schemas.microsoft.com/office/drawing/2017/model3d" xmlns:o="urn:schemas-microsoft-com:office:office" xmlns:r="http://schemas.openxmlformats.org/officeDocument/2006/relationships" xmlns:m="http://schemas.openxmlformats.org/officeDocument/2006/math" xmlns:v="urn:schemas-microsoft-com:vml" xmlns:wp14="http://schemas.microsoft.com/office/word/2010/wordprocessingDrawing" xmlns:wp="http://schemas.openxmlformats.org/drawingml/2006/wordprocessingDrawing" xmlns:w10="urn:schemas-microsoft-com:office:word" xmlns:w="http://schemas.openxmlformats.org/wordprocessingml/2006/main" xmlns:w14="http://schemas.microsoft.com/office/word/2010/wordml" xmlns:w15="http://schemas.microsoft.com/office/word/2012/wordml" xmlns:w16cid="http://schemas.microsoft.com/office/word/2016/wordml/cid" xmlns:w16se="http://schemas.microsoft.com/office/word/2015/wordml/symex" xmlns:wpg="http://schemas.microsoft.com/office/word/2010/wordprocessingGroup" xmlns:wpi="http://schemas.microsoft.com/office/word/2010/wordprocessingInk" xmlns:wne="http://schemas.microsoft.com/office/word/2006/wordml" xmlns:wps="http://schemas.microsoft.com/office/word/2010/wordprocessingShape" mc:Ignorable="w14 w15 w16se w16cid wp14">
   <w:endnote w:type="separator" w:id="-1">
     <w:p>
       <w:r>
@@ -1535,7 +4612,7 @@
 </file>
 
 <file path=word/footer1.xml><?xml version="1.0" encoding="utf-8"?>
-<w:ftr xmlns:wpc="http://schemas.microsoft.com/office/word/2010/wordprocessingCanvas" xmlns:cx="http://schemas.microsoft.com/office/drawing/2014/chartex" xmlns:cx1="http://schemas.microsoft.com/office/drawing/2015/9/8/chartex" xmlns:cx2="http://schemas.microsoft.com/office/drawing/2015/10/21/chartex" xmlns:cx3="http://schemas.microsoft.com/office/drawing/2016/5/9/chartex" xmlns:cx4="http://schemas.microsoft.com/office/drawing/2016/5/10/chartex" xmlns:cx5="http://schemas.microsoft.com/office/drawing/2016/5/11/chartex" xmlns:cx6="http://schemas.microsoft.com/office/drawing/2016/5/12/chartex" xmlns:cx7="http://schemas.microsoft.com/office/drawing/2016/5/13/chartex" xmlns:cx8="http://schemas.microsoft.com/office/drawing/2016/5/14/chartex" xmlns:mc="http://schemas.openxmlformats.org/markup-compatibility/2006" xmlns:aink="http://schemas.microsoft.com/office/drawing/2016/ink" xmlns:am3d="http://schemas.microsoft.com/office/drawing/2017/model3d" xmlns:o="urn:schemas-microsoft-com:office:office" xmlns:r="http://schemas.openxmlformats.org/officeDocument/2006/relationships" xmlns:m="http://schemas.openxmlformats.org/officeDocument/2006/math" xmlns:v="urn:schemas-microsoft-com:vml" xmlns:wp14="http://schemas.microsoft.com/office/word/2010/wordprocessingDrawing" xmlns:wp="http://schemas.openxmlformats.org/drawingml/2006/wordprocessingDrawing" xmlns:w10="urn:schemas-microsoft-com:office:word" xmlns:w="http://schemas.openxmlformats.org/wordprocessingml/2006/main" xmlns:w14="http://schemas.microsoft.com/office/word/2010/wordml" xmlns:w15="http://schemas.microsoft.com/office/word/2012/wordml" xmlns:w16cex="http://schemas.microsoft.com/office/word/2018/wordml/cex" xmlns:w16cid="http://schemas.microsoft.com/office/word/2016/wordml/cid" xmlns:w16="http://schemas.microsoft.com/office/word/2018/wordml" xmlns:w16sdtdh="http://schemas.microsoft.com/office/word/2020/wordml/sdtdatahash" xmlns:w16se="http://schemas.microsoft.com/office/word/2015/wordml/symex" xmlns:wpg="http://schemas.microsoft.com/office/word/2010/wordprocessingGroup" xmlns:wpi="http://schemas.microsoft.com/office/word/2010/wordprocessingInk" xmlns:wne="http://schemas.microsoft.com/office/word/2006/wordml" xmlns:wps="http://schemas.microsoft.com/office/word/2010/wordprocessingShape" mc:Ignorable="w14 w15 w16se w16cid w16 w16cex w16sdtdh wp14">
+<w:ftr xmlns:wpc="http://schemas.microsoft.com/office/word/2010/wordprocessingCanvas" xmlns:cx="http://schemas.microsoft.com/office/drawing/2014/chartex" xmlns:cx1="http://schemas.microsoft.com/office/drawing/2015/9/8/chartex" xmlns:cx2="http://schemas.microsoft.com/office/drawing/2015/10/21/chartex" xmlns:cx3="http://schemas.microsoft.com/office/drawing/2016/5/9/chartex" xmlns:cx4="http://schemas.microsoft.com/office/drawing/2016/5/10/chartex" xmlns:cx5="http://schemas.microsoft.com/office/drawing/2016/5/11/chartex" xmlns:cx6="http://schemas.microsoft.com/office/drawing/2016/5/12/chartex" xmlns:cx7="http://schemas.microsoft.com/office/drawing/2016/5/13/chartex" xmlns:cx8="http://schemas.microsoft.com/office/drawing/2016/5/14/chartex" xmlns:mc="http://schemas.openxmlformats.org/markup-compatibility/2006" xmlns:aink="http://schemas.microsoft.com/office/drawing/2016/ink" xmlns:am3d="http://schemas.microsoft.com/office/drawing/2017/model3d" xmlns:o="urn:schemas-microsoft-com:office:office" xmlns:r="http://schemas.openxmlformats.org/officeDocument/2006/relationships" xmlns:m="http://schemas.openxmlformats.org/officeDocument/2006/math" xmlns:v="urn:schemas-microsoft-com:vml" xmlns:wp14="http://schemas.microsoft.com/office/word/2010/wordprocessingDrawing" xmlns:wp="http://schemas.openxmlformats.org/drawingml/2006/wordprocessingDrawing" xmlns:w10="urn:schemas-microsoft-com:office:word" xmlns:w="http://schemas.openxmlformats.org/wordprocessingml/2006/main" xmlns:w14="http://schemas.microsoft.com/office/word/2010/wordml" xmlns:w15="http://schemas.microsoft.com/office/word/2012/wordml" xmlns:w16cid="http://schemas.microsoft.com/office/word/2016/wordml/cid" xmlns:w16se="http://schemas.microsoft.com/office/word/2015/wordml/symex" xmlns:wpg="http://schemas.microsoft.com/office/word/2010/wordprocessingGroup" xmlns:wpi="http://schemas.microsoft.com/office/word/2010/wordprocessingInk" xmlns:wne="http://schemas.microsoft.com/office/word/2006/wordml" xmlns:wps="http://schemas.microsoft.com/office/word/2010/wordprocessingShape" mc:Ignorable="w14 w15 w16se w16cid wp14">
   <w:p>
     <w:pPr>
       <w:pStyle w:val="Fuzeile"/>
@@ -1591,7 +4668,7 @@
 </file>
 
 <file path=word/footnotes.xml><?xml version="1.0" encoding="utf-8"?>
-<w:footnotes xmlns:wpc="http://schemas.microsoft.com/office/word/2010/wordprocessingCanvas" xmlns:cx="http://schemas.microsoft.com/office/drawing/2014/chartex" xmlns:cx1="http://schemas.microsoft.com/office/drawing/2015/9/8/chartex" xmlns:cx2="http://schemas.microsoft.com/office/drawing/2015/10/21/chartex" xmlns:cx3="http://schemas.microsoft.com/office/drawing/2016/5/9/chartex" xmlns:cx4="http://schemas.microsoft.com/office/drawing/2016/5/10/chartex" xmlns:cx5="http://schemas.microsoft.com/office/drawing/2016/5/11/chartex" xmlns:cx6="http://schemas.microsoft.com/office/drawing/2016/5/12/chartex" xmlns:cx7="http://schemas.microsoft.com/office/drawing/2016/5/13/chartex" xmlns:cx8="http://schemas.microsoft.com/office/drawing/2016/5/14/chartex" xmlns:mc="http://schemas.openxmlformats.org/markup-compatibility/2006" xmlns:aink="http://schemas.microsoft.com/office/drawing/2016/ink" xmlns:am3d="http://schemas.microsoft.com/office/drawing/2017/model3d" xmlns:o="urn:schemas-microsoft-com:office:office" xmlns:r="http://schemas.openxmlformats.org/officeDocument/2006/relationships" xmlns:m="http://schemas.openxmlformats.org/officeDocument/2006/math" xmlns:v="urn:schemas-microsoft-com:vml" xmlns:wp14="http://schemas.microsoft.com/office/word/2010/wordprocessingDrawing" xmlns:wp="http://schemas.openxmlformats.org/drawingml/2006/wordprocessingDrawing" xmlns:w10="urn:schemas-microsoft-com:office:word" xmlns:w="http://schemas.openxmlformats.org/wordprocessingml/2006/main" xmlns:w14="http://schemas.microsoft.com/office/word/2010/wordml" xmlns:w15="http://schemas.microsoft.com/office/word/2012/wordml" xmlns:w16cex="http://schemas.microsoft.com/office/word/2018/wordml/cex" xmlns:w16cid="http://schemas.microsoft.com/office/word/2016/wordml/cid" xmlns:w16="http://schemas.microsoft.com/office/word/2018/wordml" xmlns:w16sdtdh="http://schemas.microsoft.com/office/word/2020/wordml/sdtdatahash" xmlns:w16se="http://schemas.microsoft.com/office/word/2015/wordml/symex" xmlns:wpg="http://schemas.microsoft.com/office/word/2010/wordprocessingGroup" xmlns:wpi="http://schemas.microsoft.com/office/word/2010/wordprocessingInk" xmlns:wne="http://schemas.microsoft.com/office/word/2006/wordml" xmlns:wps="http://schemas.microsoft.com/office/word/2010/wordprocessingShape" mc:Ignorable="w14 w15 w16se w16cid w16 w16cex w16sdtdh wp14">
+<w:footnotes xmlns:wpc="http://schemas.microsoft.com/office/word/2010/wordprocessingCanvas" xmlns:cx="http://schemas.microsoft.com/office/drawing/2014/chartex" xmlns:cx1="http://schemas.microsoft.com/office/drawing/2015/9/8/chartex" xmlns:cx2="http://schemas.microsoft.com/office/drawing/2015/10/21/chartex" xmlns:cx3="http://schemas.microsoft.com/office/drawing/2016/5/9/chartex" xmlns:cx4="http://schemas.microsoft.com/office/drawing/2016/5/10/chartex" xmlns:cx5="http://schemas.microsoft.com/office/drawing/2016/5/11/chartex" xmlns:cx6="http://schemas.microsoft.com/office/drawing/2016/5/12/chartex" xmlns:cx7="http://schemas.microsoft.com/office/drawing/2016/5/13/chartex" xmlns:cx8="http://schemas.microsoft.com/office/drawing/2016/5/14/chartex" xmlns:mc="http://schemas.openxmlformats.org/markup-compatibility/2006" xmlns:aink="http://schemas.microsoft.com/office/drawing/2016/ink" xmlns:am3d="http://schemas.microsoft.com/office/drawing/2017/model3d" xmlns:o="urn:schemas-microsoft-com:office:office" xmlns:r="http://schemas.openxmlformats.org/officeDocument/2006/relationships" xmlns:m="http://schemas.openxmlformats.org/officeDocument/2006/math" xmlns:v="urn:schemas-microsoft-com:vml" xmlns:wp14="http://schemas.microsoft.com/office/word/2010/wordprocessingDrawing" xmlns:wp="http://schemas.openxmlformats.org/drawingml/2006/wordprocessingDrawing" xmlns:w10="urn:schemas-microsoft-com:office:word" xmlns:w="http://schemas.openxmlformats.org/wordprocessingml/2006/main" xmlns:w14="http://schemas.microsoft.com/office/word/2010/wordml" xmlns:w15="http://schemas.microsoft.com/office/word/2012/wordml" xmlns:w16cid="http://schemas.microsoft.com/office/word/2016/wordml/cid" xmlns:w16se="http://schemas.microsoft.com/office/word/2015/wordml/symex" xmlns:wpg="http://schemas.microsoft.com/office/word/2010/wordprocessingGroup" xmlns:wpi="http://schemas.microsoft.com/office/word/2010/wordprocessingInk" xmlns:wne="http://schemas.microsoft.com/office/word/2006/wordml" xmlns:wps="http://schemas.microsoft.com/office/word/2010/wordprocessingShape" mc:Ignorable="w14 w15 w16se w16cid wp14">
   <w:footnote w:type="separator" w:id="-1">
     <w:p>
       <w:r>
@@ -1610,7 +4687,7 @@
 </file>
 
 <file path=word/header1.xml><?xml version="1.0" encoding="utf-8"?>
-<w:hdr xmlns:wpc="http://schemas.microsoft.com/office/word/2010/wordprocessingCanvas" xmlns:cx="http://schemas.microsoft.com/office/drawing/2014/chartex" xmlns:cx1="http://schemas.microsoft.com/office/drawing/2015/9/8/chartex" xmlns:cx2="http://schemas.microsoft.com/office/drawing/2015/10/21/chartex" xmlns:cx3="http://schemas.microsoft.com/office/drawing/2016/5/9/chartex" xmlns:cx4="http://schemas.microsoft.com/office/drawing/2016/5/10/chartex" xmlns:cx5="http://schemas.microsoft.com/office/drawing/2016/5/11/chartex" xmlns:cx6="http://schemas.microsoft.com/office/drawing/2016/5/12/chartex" xmlns:cx7="http://schemas.microsoft.com/office/drawing/2016/5/13/chartex" xmlns:cx8="http://schemas.microsoft.com/office/drawing/2016/5/14/chartex" xmlns:mc="http://schemas.openxmlformats.org/markup-compatibility/2006" xmlns:aink="http://schemas.microsoft.com/office/drawing/2016/ink" xmlns:am3d="http://schemas.microsoft.com/office/drawing/2017/model3d" xmlns:o="urn:schemas-microsoft-com:office:office" xmlns:r="http://schemas.openxmlformats.org/officeDocument/2006/relationships" xmlns:m="http://schemas.openxmlformats.org/officeDocument/2006/math" xmlns:v="urn:schemas-microsoft-com:vml" xmlns:wp14="http://schemas.microsoft.com/office/word/2010/wordprocessingDrawing" xmlns:wp="http://schemas.openxmlformats.org/drawingml/2006/wordprocessingDrawing" xmlns:w10="urn:schemas-microsoft-com:office:word" xmlns:w="http://schemas.openxmlformats.org/wordprocessingml/2006/main" xmlns:w14="http://schemas.microsoft.com/office/word/2010/wordml" xmlns:w15="http://schemas.microsoft.com/office/word/2012/wordml" xmlns:w16cex="http://schemas.microsoft.com/office/word/2018/wordml/cex" xmlns:w16cid="http://schemas.microsoft.com/office/word/2016/wordml/cid" xmlns:w16="http://schemas.microsoft.com/office/word/2018/wordml" xmlns:w16sdtdh="http://schemas.microsoft.com/office/word/2020/wordml/sdtdatahash" xmlns:w16se="http://schemas.microsoft.com/office/word/2015/wordml/symex" xmlns:wpg="http://schemas.microsoft.com/office/word/2010/wordprocessingGroup" xmlns:wpi="http://schemas.microsoft.com/office/word/2010/wordprocessingInk" xmlns:wne="http://schemas.microsoft.com/office/word/2006/wordml" xmlns:wps="http://schemas.microsoft.com/office/word/2010/wordprocessingShape" mc:Ignorable="w14 w15 w16se w16cid w16 w16cex w16sdtdh wp14">
+<w:hdr xmlns:wpc="http://schemas.microsoft.com/office/word/2010/wordprocessingCanvas" xmlns:cx="http://schemas.microsoft.com/office/drawing/2014/chartex" xmlns:cx1="http://schemas.microsoft.com/office/drawing/2015/9/8/chartex" xmlns:cx2="http://schemas.microsoft.com/office/drawing/2015/10/21/chartex" xmlns:cx3="http://schemas.microsoft.com/office/drawing/2016/5/9/chartex" xmlns:cx4="http://schemas.microsoft.com/office/drawing/2016/5/10/chartex" xmlns:cx5="http://schemas.microsoft.com/office/drawing/2016/5/11/chartex" xmlns:cx6="http://schemas.microsoft.com/office/drawing/2016/5/12/chartex" xmlns:cx7="http://schemas.microsoft.com/office/drawing/2016/5/13/chartex" xmlns:cx8="http://schemas.microsoft.com/office/drawing/2016/5/14/chartex" xmlns:mc="http://schemas.openxmlformats.org/markup-compatibility/2006" xmlns:aink="http://schemas.microsoft.com/office/drawing/2016/ink" xmlns:am3d="http://schemas.microsoft.com/office/drawing/2017/model3d" xmlns:o="urn:schemas-microsoft-com:office:office" xmlns:r="http://schemas.openxmlformats.org/officeDocument/2006/relationships" xmlns:m="http://schemas.openxmlformats.org/officeDocument/2006/math" xmlns:v="urn:schemas-microsoft-com:vml" xmlns:wp14="http://schemas.microsoft.com/office/word/2010/wordprocessingDrawing" xmlns:wp="http://schemas.openxmlformats.org/drawingml/2006/wordprocessingDrawing" xmlns:w10="urn:schemas-microsoft-com:office:word" xmlns:w="http://schemas.openxmlformats.org/wordprocessingml/2006/main" xmlns:w14="http://schemas.microsoft.com/office/word/2010/wordml" xmlns:w15="http://schemas.microsoft.com/office/word/2012/wordml" xmlns:w16cid="http://schemas.microsoft.com/office/word/2016/wordml/cid" xmlns:w16se="http://schemas.microsoft.com/office/word/2015/wordml/symex" xmlns:wpg="http://schemas.microsoft.com/office/word/2010/wordprocessingGroup" xmlns:wpi="http://schemas.microsoft.com/office/word/2010/wordprocessingInk" xmlns:wne="http://schemas.microsoft.com/office/word/2006/wordml" xmlns:wps="http://schemas.microsoft.com/office/word/2010/wordprocessingShape" mc:Ignorable="w14 w15 w16se w16cid wp14">
   <w:p>
     <w:pPr>
       <w:pStyle w:val="Kopfzeile"/>
@@ -1658,7 +4735,7 @@
 </file>
 
 <file path=word/styles.xml><?xml version="1.0" encoding="utf-8"?>
-<w:styles xmlns:mc="http://schemas.openxmlformats.org/markup-compatibility/2006" xmlns:r="http://schemas.openxmlformats.org/officeDocument/2006/relationships" xmlns:w="http://schemas.openxmlformats.org/wordprocessingml/2006/main" xmlns:w14="http://schemas.microsoft.com/office/word/2010/wordml" xmlns:w15="http://schemas.microsoft.com/office/word/2012/wordml" xmlns:w16cex="http://schemas.microsoft.com/office/word/2018/wordml/cex" xmlns:w16cid="http://schemas.microsoft.com/office/word/2016/wordml/cid" xmlns:w16="http://schemas.microsoft.com/office/word/2018/wordml" xmlns:w16sdtdh="http://schemas.microsoft.com/office/word/2020/wordml/sdtdatahash" xmlns:w16se="http://schemas.microsoft.com/office/word/2015/wordml/symex" mc:Ignorable="w14 w15 w16se w16cid w16 w16cex w16sdtdh">
+<w:styles xmlns:mc="http://schemas.openxmlformats.org/markup-compatibility/2006" xmlns:r="http://schemas.openxmlformats.org/officeDocument/2006/relationships" xmlns:w="http://schemas.openxmlformats.org/wordprocessingml/2006/main" xmlns:w14="http://schemas.microsoft.com/office/word/2010/wordml" xmlns:w15="http://schemas.microsoft.com/office/word/2012/wordml" xmlns:w16cid="http://schemas.microsoft.com/office/word/2016/wordml/cid" xmlns:w16se="http://schemas.microsoft.com/office/word/2015/wordml/symex" mc:Ignorable="w14 w15 w16se w16cid">
   <w:docDefaults>
     <w:rPrDefault>
       <w:rPr>
@@ -1680,7 +4757,7 @@
       </w:pPr>
     </w:pPrDefault>
   </w:docDefaults>
-  <w:latentStyles w:defLockedState="0" w:defUIPriority="99" w:defSemiHidden="0" w:defUnhideWhenUsed="0" w:defQFormat="0" w:count="376">
+  <w:latentStyles w:defLockedState="0" w:defUIPriority="99" w:defSemiHidden="0" w:defUnhideWhenUsed="0" w:defQFormat="0" w:count="375">
     <w:lsdException w:name="Normal" w:uiPriority="0" w:qFormat="1"/>
     <w:lsdException w:name="heading 1" w:uiPriority="9" w:qFormat="1"/>
     <w:lsdException w:name="heading 2" w:semiHidden="1" w:uiPriority="9" w:unhideWhenUsed="1" w:qFormat="1"/>
@@ -2056,7 +5133,6 @@
     <w:lsdException w:name="Smart Hyperlink" w:semiHidden="1" w:unhideWhenUsed="1"/>
     <w:lsdException w:name="Hashtag" w:semiHidden="1" w:unhideWhenUsed="1"/>
     <w:lsdException w:name="Unresolved Mention" w:semiHidden="1" w:unhideWhenUsed="1"/>
-    <w:lsdException w:name="Smart Link" w:semiHidden="1" w:unhideWhenUsed="1"/>
   </w:latentStyles>
   <w:style w:type="paragraph" w:default="1" w:styleId="Standard">
     <w:name w:val="Normal"/>

</xml_diff>